<commit_message>
Har tilføjet billede af version 3
</commit_message>
<xml_diff>
--- a/Project Management/RoboCup Rapport/Robotdesign.docx
+++ b/Project Management/RoboCup Rapport/Robotdesign.docx
@@ -224,6 +224,17 @@
       </w:pPr>
       <w:r>
         <w:rPr>
+          <w:noProof/>
+        </w:rPr>
+        <w:pict>
+          <v:shape id="_x0000_s1031" type="#_x0000_t75" style="position:absolute;margin-left:322.45pt;margin-top:4.95pt;width:146.4pt;height:185.05pt;z-index:251663360;mso-position-horizontal-relative:text;mso-position-vertical-relative:text;mso-width-relative:page;mso-height-relative:page">
+            <v:imagedata r:id="rId9" o:title="RobotVersion03"/>
+            <w10:wrap type="square"/>
+          </v:shape>
+        </w:pict>
+      </w:r>
+      <w:r>
+        <w:rPr>
           <w:lang w:val="da-DK"/>
         </w:rPr>
         <w:t>Robot version 3</w:t>
@@ -266,7 +277,16 @@
           <w:rFonts w:ascii="Calibri Light" w:hAnsi="Calibri Light"/>
           <w:lang w:val="da-DK"/>
         </w:rPr>
-        <w:t>Den største ændring er den nye gribbe anordning. Denne er lavet til at kunne gribbe fast i en flaske. Anordningen er drevet af den lille motor, som er placeret på toppen af robotten.</w:t>
+        <w:t>Den største ændring er den nye gribbe anordning. Denne er lav</w:t>
+      </w:r>
+      <w:bookmarkStart w:id="0" w:name="_GoBack"/>
+      <w:bookmarkEnd w:id="0"/>
+      <w:r>
+        <w:rPr>
+          <w:rFonts w:ascii="Calibri Light" w:hAnsi="Calibri Light"/>
+          <w:lang w:val="da-DK"/>
+        </w:rPr>
+        <w:t>et til at kunne gribbe fast i en flaske. Anordningen er drevet af den lille motor, som er placeret på toppen af robotten.</w:t>
       </w:r>
     </w:p>
     <w:p>
@@ -691,13 +711,11 @@
               <w:pStyle w:val="TableContents"/>
               <w:rPr>
                 <w:rFonts w:ascii="Calibri Light" w:hAnsi="Calibri Light"/>
-                <w:lang w:val="da-DK"/>
-              </w:rPr>
-            </w:pPr>
-            <w:r>
-              <w:rPr>
-                <w:rFonts w:ascii="Calibri Light" w:hAnsi="Calibri Light"/>
-                <w:lang w:val="da-DK"/>
+              </w:rPr>
+            </w:pPr>
+            <w:r>
+              <w:rPr>
+                <w:rFonts w:ascii="Calibri Light" w:hAnsi="Calibri Light"/>
               </w:rPr>
               <w:t>4 Motorporte (Output) (A,B,C,D) 4 Sensorporte (Input) (1,2,3,4)</w:t>
             </w:r>
@@ -862,16 +880,7 @@
           <w:rFonts w:ascii="Calibri Light" w:hAnsi="Calibri Light"/>
           <w:lang w:val="da-DK"/>
         </w:rPr>
-        <w:t>Ved kontakt med en sortstreg skal robotten stoppe. Så skal gyro</w:t>
-      </w:r>
-      <w:bookmarkStart w:id="0" w:name="_GoBack"/>
-      <w:bookmarkEnd w:id="0"/>
-      <w:r>
-        <w:rPr>
-          <w:rFonts w:ascii="Calibri Light" w:hAnsi="Calibri Light"/>
-          <w:lang w:val="da-DK"/>
-        </w:rPr>
-        <w:t>en nulstilles, sådan at den står på 0 grader i forhold til den sorte streg. Herefter skal gyroen vide om der skal rykkes i minus eller plus grader, så robotten kommer i den rigtige retning.</w:t>
+        <w:t>Ved kontakt med en sortstreg skal robotten stoppe. Så skal gyroen nulstilles, sådan at den står på 0 grader i forhold til den sorte streg. Herefter skal gyroen vide om der skal rykkes i minus eller plus grader, så robotten kommer i den rigtige retning.</w:t>
       </w:r>
     </w:p>
     <w:p>
@@ -916,9 +925,9 @@
         </w:rPr>
         <w:object w:dxaOrig="9638" w:dyaOrig="3959">
           <v:shape id="_x0000_i1025" type="#_x0000_t75" style="width:482.5pt;height:198pt" o:ole="">
-            <v:imagedata r:id="rId9" o:title=""/>
+            <v:imagedata r:id="rId10" o:title=""/>
           </v:shape>
-          <o:OLEObject Type="Embed" ProgID="Word.Document.12" ShapeID="_x0000_i1025" DrawAspect="Content" ObjectID="_1503989404" r:id="rId10">
+          <o:OLEObject Type="Embed" ProgID="Word.Document.12" ShapeID="_x0000_i1025" DrawAspect="Content" ObjectID="_1503990504" r:id="rId11">
             <o:FieldCodes>\s</o:FieldCodes>
           </o:OLEObject>
         </w:object>
@@ -945,7 +954,7 @@
         <w:rPr>
           <w:rFonts w:ascii="Calibri Light" w:hAnsi="Calibri Light"/>
           <w:noProof/>
-          <w:lang w:val="da-DK" w:eastAsia="en-GB" w:bidi="ar-SA"/>
+          <w:lang w:eastAsia="en-GB" w:bidi="ar-SA"/>
         </w:rPr>
         <w:lastRenderedPageBreak/>
         <w:drawing>
@@ -962,7 +971,7 @@
                     <pic:cNvPicPr/>
                   </pic:nvPicPr>
                   <pic:blipFill>
-                    <a:blip r:embed="rId11">
+                    <a:blip r:embed="rId12">
                       <a:lum bright="-50000"/>
                       <a:alphaModFix/>
                     </a:blip>
@@ -2817,7 +2826,7 @@
 </file>
 
 <file path=customXml/itemProps1.xml><?xml version="1.0" encoding="utf-8"?>
-<ds:datastoreItem xmlns:ds="http://schemas.openxmlformats.org/officeDocument/2006/customXml" ds:itemID="{F5BE7AA9-4D23-4DEB-A8FE-910EE9B8F166}">
+<ds:datastoreItem xmlns:ds="http://schemas.openxmlformats.org/officeDocument/2006/customXml" ds:itemID="{D98B445A-4AEC-4FF7-90A2-9D80427E62FC}">
   <ds:schemaRefs>
     <ds:schemaRef ds:uri="http://schemas.openxmlformats.org/officeDocument/2006/bibliography"/>
   </ds:schemaRefs>

</xml_diff>

<commit_message>
Opsætningen er flot. Wow. Se den lige engang.
</commit_message>
<xml_diff>
--- a/Project Management/RoboCup Rapport/Robotdesign.docx
+++ b/Project Management/RoboCup Rapport/Robotdesign.docx
@@ -65,7 +65,7 @@
             <o:lock v:ext="edit" aspectratio="t"/>
           </v:shapetype>
           <v:shape id="_x0000_s1027" type="#_x0000_t75" style="position:absolute;margin-left:329pt;margin-top:16.25pt;width:153.05pt;height:173.5pt;z-index:251659264;mso-position-horizontal-relative:text;mso-position-vertical-relative:text;mso-width-relative:page;mso-height-relative:page">
-            <v:imagedata r:id="rId7" o:title="RobotVersion01"/>
+            <v:imagedata r:id="rId8" o:title="RobotVersion01"/>
             <w10:wrap type="square"/>
           </v:shape>
         </w:pict>
@@ -170,7 +170,7 @@
         </w:rPr>
         <w:pict>
           <v:shape id="_x0000_s1028" type="#_x0000_t75" style="position:absolute;left:0;text-align:left;margin-left:321.25pt;margin-top:3.6pt;width:150.8pt;height:171.8pt;z-index:251661312;mso-position-horizontal-relative:text;mso-position-vertical-relative:text;mso-width-relative:page;mso-height-relative:page">
-            <v:imagedata r:id="rId8" o:title="RobotVersion02"/>
+            <v:imagedata r:id="rId9" o:title="RobotVersion02"/>
             <w10:wrap type="square"/>
           </v:shape>
         </w:pict>
@@ -228,7 +228,7 @@
         </w:rPr>
         <w:pict>
           <v:shape id="_x0000_s1031" type="#_x0000_t75" style="position:absolute;margin-left:322.45pt;margin-top:4.95pt;width:146.4pt;height:185.05pt;z-index:251663360;mso-position-horizontal-relative:text;mso-position-vertical-relative:text;mso-width-relative:page;mso-height-relative:page">
-            <v:imagedata r:id="rId9" o:title="RobotVersion03"/>
+            <v:imagedata r:id="rId10" o:title="RobotVersion03"/>
             <w10:wrap type="square"/>
           </v:shape>
         </w:pict>
@@ -277,16 +277,7 @@
           <w:rFonts w:ascii="Calibri Light" w:hAnsi="Calibri Light"/>
           <w:lang w:val="da-DK"/>
         </w:rPr>
-        <w:t>Den største ændring er den nye gribbe anordning. Denne er lav</w:t>
-      </w:r>
-      <w:bookmarkStart w:id="0" w:name="_GoBack"/>
-      <w:bookmarkEnd w:id="0"/>
-      <w:r>
-        <w:rPr>
-          <w:rFonts w:ascii="Calibri Light" w:hAnsi="Calibri Light"/>
-          <w:lang w:val="da-DK"/>
-        </w:rPr>
-        <w:t>et til at kunne gribbe fast i en flaske. Anordningen er drevet af den lille motor, som er placeret på toppen af robotten.</w:t>
+        <w:t>Den største ændring er den nye gribbe anordning. Denne er lavet til at kunne gribbe fast i en flaske. Anordningen er drevet af den lille motor, som er placeret på toppen af robotten.</w:t>
       </w:r>
     </w:p>
     <w:p>
@@ -717,7 +708,35 @@
               <w:rPr>
                 <w:rFonts w:ascii="Calibri Light" w:hAnsi="Calibri Light"/>
               </w:rPr>
-              <w:t>4 Motorporte (Output) (A,B,C,D) 4 Sensorporte (Input) (1,2,3,4)</w:t>
+              <w:t xml:space="preserve">4 </w:t>
+            </w:r>
+            <w:proofErr w:type="spellStart"/>
+            <w:r>
+              <w:rPr>
+                <w:rFonts w:ascii="Calibri Light" w:hAnsi="Calibri Light"/>
+              </w:rPr>
+              <w:t>Motorporte</w:t>
+            </w:r>
+            <w:proofErr w:type="spellEnd"/>
+            <w:r>
+              <w:rPr>
+                <w:rFonts w:ascii="Calibri Light" w:hAnsi="Calibri Light"/>
+              </w:rPr>
+              <w:t xml:space="preserve"> (Output) (A,B,C,D) 4 </w:t>
+            </w:r>
+            <w:proofErr w:type="spellStart"/>
+            <w:r>
+              <w:rPr>
+                <w:rFonts w:ascii="Calibri Light" w:hAnsi="Calibri Light"/>
+              </w:rPr>
+              <w:t>Sensorporte</w:t>
+            </w:r>
+            <w:proofErr w:type="spellEnd"/>
+            <w:r>
+              <w:rPr>
+                <w:rFonts w:ascii="Calibri Light" w:hAnsi="Calibri Light"/>
+              </w:rPr>
+              <w:t xml:space="preserve"> (Input) (1,2,3,4)</w:t>
             </w:r>
           </w:p>
         </w:tc>
@@ -908,8 +927,8 @@
         </w:rPr>
       </w:pPr>
     </w:p>
-    <w:bookmarkStart w:id="1" w:name="_MON_1503933873"/>
-    <w:bookmarkEnd w:id="1"/>
+    <w:bookmarkStart w:id="0" w:name="_MON_1503933873"/>
+    <w:bookmarkEnd w:id="0"/>
     <w:p>
       <w:pPr>
         <w:pStyle w:val="Standard"/>
@@ -924,10 +943,10 @@
           <w:lang w:val="da-DK"/>
         </w:rPr>
         <w:object w:dxaOrig="9638" w:dyaOrig="3959">
-          <v:shape id="_x0000_i1025" type="#_x0000_t75" style="width:482.5pt;height:198pt" o:ole="">
-            <v:imagedata r:id="rId10" o:title=""/>
+          <v:shape id="_x0000_i1025" type="#_x0000_t75" style="width:482.4pt;height:197.95pt" o:ole="">
+            <v:imagedata r:id="rId11" o:title=""/>
           </v:shape>
-          <o:OLEObject Type="Embed" ProgID="Word.Document.12" ShapeID="_x0000_i1025" DrawAspect="Content" ObjectID="_1503990504" r:id="rId11">
+          <o:OLEObject Type="Embed" ProgID="Word.Document.12" ShapeID="_x0000_i1025" DrawAspect="Content" ObjectID="_1503991256" r:id="rId12">
             <o:FieldCodes>\s</o:FieldCodes>
           </o:OLEObject>
         </w:object>
@@ -971,7 +990,7 @@
                     <pic:cNvPicPr/>
                   </pic:nvPicPr>
                   <pic:blipFill>
-                    <a:blip r:embed="rId12">
+                    <a:blip r:embed="rId13">
                       <a:lum bright="-50000"/>
                       <a:alphaModFix/>
                     </a:blip>
@@ -1398,7 +1417,9 @@
           <w:lang w:val="da-DK"/>
         </w:rPr>
       </w:pPr>
-      <w:r>
+    </w:p>
+    <w:p>
+      <w:pPr>
         <w:rPr>
           <w:rFonts w:ascii="Calibri Light" w:hAnsi="Calibri Light"/>
           <w:b/>
@@ -1407,12 +1428,2192 @@
           <w:szCs w:val="40"/>
           <w:lang w:val="da-DK"/>
         </w:rPr>
+      </w:pPr>
+      <w:r>
+        <w:rPr>
+          <w:rFonts w:ascii="Calibri Light" w:hAnsi="Calibri Light"/>
+          <w:b/>
+          <w:bCs/>
+          <w:sz w:val="40"/>
+          <w:szCs w:val="40"/>
+          <w:lang w:val="da-DK"/>
+        </w:rPr>
+        <w:br w:type="page"/>
+      </w:r>
+    </w:p>
+    <w:p>
+      <w:pPr>
+        <w:pStyle w:val="Heading1"/>
+      </w:pPr>
+      <w:proofErr w:type="spellStart"/>
+      <w:r>
         <w:lastRenderedPageBreak/>
-        <w:pict>
-          <v:shape id="_x0000_i1026" type="#_x0000_t75" style="width:481pt;height:545.5pt">
-            <v:imagedata r:id="rId7" o:title="RobotVersion01"/>
-          </v:shape>
-        </w:pict>
+        <w:t>Linjefølger</w:t>
+      </w:r>
+      <w:proofErr w:type="spellEnd"/>
+    </w:p>
+    <w:p>
+      <w:pPr>
+        <w:pStyle w:val="Heading2"/>
+      </w:pPr>
+      <w:r>
+        <mc:AlternateContent>
+          <mc:Choice Requires="wps">
+            <w:drawing>
+              <wp:anchor distT="0" distB="0" distL="114300" distR="114300" simplePos="0" relativeHeight="251666432" behindDoc="0" locked="0" layoutInCell="1" allowOverlap="1" wp14:anchorId="454F5784" wp14:editId="0FDD38D3">
+                <wp:simplePos x="0" y="0"/>
+                <wp:positionH relativeFrom="column">
+                  <wp:posOffset>3675380</wp:posOffset>
+                </wp:positionH>
+                <wp:positionV relativeFrom="paragraph">
+                  <wp:posOffset>2524125</wp:posOffset>
+                </wp:positionV>
+                <wp:extent cx="2286000" cy="405765"/>
+                <wp:effectExtent l="0" t="0" r="0" b="0"/>
+                <wp:wrapTight wrapText="bothSides">
+                  <wp:wrapPolygon edited="0">
+                    <wp:start x="0" y="0"/>
+                    <wp:lineTo x="0" y="20571"/>
+                    <wp:lineTo x="21360" y="20571"/>
+                    <wp:lineTo x="21360" y="0"/>
+                    <wp:lineTo x="0" y="0"/>
+                  </wp:wrapPolygon>
+                </wp:wrapTight>
+                <wp:docPr id="1" name="Text Box 1"/>
+                <wp:cNvGraphicFramePr/>
+                <a:graphic xmlns:a="http://schemas.openxmlformats.org/drawingml/2006/main">
+                  <a:graphicData uri="http://schemas.microsoft.com/office/word/2010/wordprocessingShape">
+                    <wps:wsp>
+                      <wps:cNvSpPr txBox="1"/>
+                      <wps:spPr>
+                        <a:xfrm>
+                          <a:off x="0" y="0"/>
+                          <a:ext cx="2286000" cy="405765"/>
+                        </a:xfrm>
+                        <a:prstGeom prst="rect">
+                          <a:avLst/>
+                        </a:prstGeom>
+                        <a:solidFill>
+                          <a:prstClr val="white"/>
+                        </a:solidFill>
+                        <a:ln>
+                          <a:noFill/>
+                        </a:ln>
+                        <a:effectLst/>
+                      </wps:spPr>
+                      <wps:txbx>
+                        <w:txbxContent>
+                          <w:p>
+                            <w:pPr>
+                              <w:pStyle w:val="Caption"/>
+                              <w:rPr>
+                                <w:lang w:val="da-DK"/>
+                              </w:rPr>
+                            </w:pPr>
+                            <w:r>
+                              <w:rPr>
+                                <w:lang w:val="da-DK"/>
+                              </w:rPr>
+                              <w:t xml:space="preserve">Figure </w:t>
+                            </w:r>
+                            <w:r>
+                              <w:fldChar w:fldCharType="begin"/>
+                            </w:r>
+                            <w:r>
+                              <w:rPr>
+                                <w:lang w:val="da-DK"/>
+                              </w:rPr>
+                              <w:instrText xml:space="preserve"> SEQ Figure \* ARABIC </w:instrText>
+                            </w:r>
+                            <w:r>
+                              <w:fldChar w:fldCharType="separate"/>
+                            </w:r>
+                            <w:r>
+                              <w:rPr>
+                                <w:noProof/>
+                                <w:lang w:val="da-DK"/>
+                              </w:rPr>
+                              <w:t>1</w:t>
+                            </w:r>
+                            <w:r>
+                              <w:rPr>
+                                <w:noProof/>
+                              </w:rPr>
+                              <w:fldChar w:fldCharType="end"/>
+                            </w:r>
+                            <w:r>
+                              <w:rPr>
+                                <w:lang w:val="da-DK"/>
+                              </w:rPr>
+                              <w:t xml:space="preserve"> - Grå linje på hvid baggrund med sort missionmarkør.</w:t>
+                            </w:r>
+                          </w:p>
+                        </w:txbxContent>
+                      </wps:txbx>
+                      <wps:bodyPr rot="0" spcFirstLastPara="0" vertOverflow="overflow" horzOverflow="overflow" vert="horz" wrap="square" lIns="0" tIns="0" rIns="0" bIns="0" numCol="1" spcCol="0" rtlCol="0" fromWordArt="0" anchor="t" anchorCtr="0" forceAA="0" compatLnSpc="1">
+                        <a:prstTxWarp prst="textNoShape">
+                          <a:avLst/>
+                        </a:prstTxWarp>
+                        <a:spAutoFit/>
+                      </wps:bodyPr>
+                    </wps:wsp>
+                  </a:graphicData>
+                </a:graphic>
+              </wp:anchor>
+            </w:drawing>
+          </mc:Choice>
+          <mc:Fallback>
+            <w:pict>
+              <v:shapetype w14:anchorId="454F5784" id="_x0000_t202" coordsize="21600,21600" o:spt="202" path="m,l,21600r21600,l21600,xe">
+                <v:stroke joinstyle="miter"/>
+                <v:path gradientshapeok="t" o:connecttype="rect"/>
+              </v:shapetype>
+              <v:shape id="Text Box 1" o:spid="_x0000_s1026" type="#_x0000_t202" style="position:absolute;margin-left:289.4pt;margin-top:198.75pt;width:180pt;height:31.95pt;z-index:251666432;visibility:visible;mso-wrap-style:square;mso-wrap-distance-left:9pt;mso-wrap-distance-top:0;mso-wrap-distance-right:9pt;mso-wrap-distance-bottom:0;mso-position-horizontal:absolute;mso-position-horizontal-relative:text;mso-position-vertical:absolute;mso-position-vertical-relative:text;v-text-anchor:top" o:gfxdata="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" stroked="f">
+                <v:textbox style="mso-fit-shape-to-text:t" inset="0,0,0,0">
+                  <w:txbxContent>
+                    <w:p>
+                      <w:pPr>
+                        <w:pStyle w:val="Caption"/>
+                        <w:rPr>
+                          <w:lang w:val="da-DK"/>
+                        </w:rPr>
+                      </w:pPr>
+                      <w:r>
+                        <w:rPr>
+                          <w:lang w:val="da-DK"/>
+                        </w:rPr>
+                        <w:t xml:space="preserve">Figure </w:t>
+                      </w:r>
+                      <w:r>
+                        <w:fldChar w:fldCharType="begin"/>
+                      </w:r>
+                      <w:r>
+                        <w:rPr>
+                          <w:lang w:val="da-DK"/>
+                        </w:rPr>
+                        <w:instrText xml:space="preserve"> SEQ Figure \* ARABIC </w:instrText>
+                      </w:r>
+                      <w:r>
+                        <w:fldChar w:fldCharType="separate"/>
+                      </w:r>
+                      <w:r>
+                        <w:rPr>
+                          <w:noProof/>
+                          <w:lang w:val="da-DK"/>
+                        </w:rPr>
+                        <w:t>1</w:t>
+                      </w:r>
+                      <w:r>
+                        <w:rPr>
+                          <w:noProof/>
+                        </w:rPr>
+                        <w:fldChar w:fldCharType="end"/>
+                      </w:r>
+                      <w:r>
+                        <w:rPr>
+                          <w:lang w:val="da-DK"/>
+                        </w:rPr>
+                        <w:t xml:space="preserve"> - Grå linje på hvid baggrund med sort missionmarkør.</w:t>
+                      </w:r>
+                    </w:p>
+                  </w:txbxContent>
+                </v:textbox>
+                <w10:wrap type="tight"/>
+              </v:shape>
+            </w:pict>
+          </mc:Fallback>
+        </mc:AlternateContent>
+      </w:r>
+      <w:r>
+        <w:drawing>
+          <wp:anchor distT="0" distB="0" distL="114300" distR="114300" simplePos="0" relativeHeight="251665408" behindDoc="0" locked="0" layoutInCell="1" allowOverlap="1" wp14:anchorId="34D9B046" wp14:editId="1E4C3B0F">
+            <wp:simplePos x="0" y="0"/>
+            <wp:positionH relativeFrom="column">
+              <wp:posOffset>3675380</wp:posOffset>
+            </wp:positionH>
+            <wp:positionV relativeFrom="paragraph">
+              <wp:posOffset>167005</wp:posOffset>
+            </wp:positionV>
+            <wp:extent cx="2286000" cy="2299970"/>
+            <wp:effectExtent l="0" t="0" r="0" b="11430"/>
+            <wp:wrapTight wrapText="bothSides">
+              <wp:wrapPolygon edited="0">
+                <wp:start x="0" y="0"/>
+                <wp:lineTo x="0" y="21469"/>
+                <wp:lineTo x="21360" y="21469"/>
+                <wp:lineTo x="21360" y="0"/>
+                <wp:lineTo x="0" y="0"/>
+              </wp:wrapPolygon>
+            </wp:wrapTight>
+            <wp:docPr id="2" name="Picture 2" descr="../../../Pictures/Robot/stregsmall.png"/>
+            <wp:cNvGraphicFramePr>
+              <a:graphicFrameLocks xmlns:a="http://schemas.openxmlformats.org/drawingml/2006/main" noChangeAspect="1"/>
+            </wp:cNvGraphicFramePr>
+            <a:graphic xmlns:a="http://schemas.openxmlformats.org/drawingml/2006/main">
+              <a:graphicData uri="http://schemas.openxmlformats.org/drawingml/2006/picture">
+                <pic:pic xmlns:pic="http://schemas.openxmlformats.org/drawingml/2006/picture">
+                  <pic:nvPicPr>
+                    <pic:cNvPr id="0" name="Picture 1" descr="../../../Pictures/Robot/stregsmall.png"/>
+                    <pic:cNvPicPr>
+                      <a:picLocks noChangeAspect="1" noChangeArrowheads="1"/>
+                    </pic:cNvPicPr>
+                  </pic:nvPicPr>
+                  <pic:blipFill>
+                    <a:blip r:embed="rId14" cstate="print">
+                      <a:extLst>
+                        <a:ext uri="{28A0092B-C50C-407E-A947-70E740481C1C}">
+                          <a14:useLocalDpi xmlns:a14="http://schemas.microsoft.com/office/drawing/2010/main" val="0"/>
+                        </a:ext>
+                      </a:extLst>
+                    </a:blip>
+                    <a:srcRect/>
+                    <a:stretch>
+                      <a:fillRect/>
+                    </a:stretch>
+                  </pic:blipFill>
+                  <pic:spPr bwMode="auto">
+                    <a:xfrm>
+                      <a:off x="0" y="0"/>
+                      <a:ext cx="2286000" cy="2299970"/>
+                    </a:xfrm>
+                    <a:prstGeom prst="rect">
+                      <a:avLst/>
+                    </a:prstGeom>
+                    <a:noFill/>
+                    <a:ln>
+                      <a:noFill/>
+                    </a:ln>
+                  </pic:spPr>
+                </pic:pic>
+              </a:graphicData>
+            </a:graphic>
+            <wp14:sizeRelH relativeFrom="margin">
+              <wp14:pctWidth>0</wp14:pctWidth>
+            </wp14:sizeRelH>
+            <wp14:sizeRelV relativeFrom="margin">
+              <wp14:pctHeight>0</wp14:pctHeight>
+            </wp14:sizeRelV>
+          </wp:anchor>
+        </w:drawing>
+      </w:r>
+      <w:proofErr w:type="spellStart"/>
+      <w:r>
+        <w:t>linjen</w:t>
+      </w:r>
+      <w:proofErr w:type="spellEnd"/>
+    </w:p>
+    <w:p>
+      <w:pPr>
+        <w:rPr>
+          <w:lang w:val="da-DK"/>
+        </w:rPr>
+      </w:pPr>
+      <w:r>
+        <w:rPr>
+          <w:lang w:val="da-DK"/>
+        </w:rPr>
+        <w:t>Ruten som robotten skal gennemføre</w:t>
+      </w:r>
+      <w:r>
+        <w:rPr>
+          <w:lang w:val="da-DK"/>
+        </w:rPr>
+        <w:t>,</w:t>
+      </w:r>
+      <w:r>
+        <w:rPr>
+          <w:lang w:val="da-DK"/>
+        </w:rPr>
+        <w:t xml:space="preserve"> er indikeret med en grå streg på en hvid baggrund. Stregen er 5cm bred og på udvalgte steder afbrudt</w:t>
+      </w:r>
+      <w:r>
+        <w:rPr>
+          <w:lang w:val="da-DK"/>
+        </w:rPr>
+        <w:t>,</w:t>
+      </w:r>
+      <w:r>
+        <w:rPr>
+          <w:lang w:val="da-DK"/>
+        </w:rPr>
+        <w:t xml:space="preserve"> af et tværgående sort rektangel. Rektanglet er 10cm x 2 cm og indikerer begyndelsen på en opgave</w:t>
+      </w:r>
+      <w:r>
+        <w:rPr>
+          <w:lang w:val="da-DK"/>
+        </w:rPr>
+        <w:t>,</w:t>
+      </w:r>
+      <w:r>
+        <w:rPr>
+          <w:lang w:val="da-DK"/>
+        </w:rPr>
+        <w:t xml:space="preserve"> som robotten skal udføre. Linjen og missions indikatorerne er altså visuelle fingerpeg og kan derfor med fordel aflæses med en fotoelektrisk sensor, så som den inkluderede farve sensor</w:t>
+      </w:r>
+      <w:r>
+        <w:rPr>
+          <w:lang w:val="da-DK"/>
+        </w:rPr>
+        <w:t>,</w:t>
+      </w:r>
+      <w:r>
+        <w:rPr>
+          <w:lang w:val="da-DK"/>
+        </w:rPr>
+        <w:t xml:space="preserve"> i et LEGO mindstorms EV3 kit. Farvesensoren bruges til at skelne mellem de tre nuancer</w:t>
+      </w:r>
+      <w:r>
+        <w:rPr>
+          <w:lang w:val="da-DK"/>
+        </w:rPr>
+        <w:t>,</w:t>
+      </w:r>
+      <w:r>
+        <w:rPr>
+          <w:lang w:val="da-DK"/>
+        </w:rPr>
+        <w:t xml:space="preserve"> som banen er indikeret med.</w:t>
+      </w:r>
+    </w:p>
+    <w:p>
+      <w:pPr>
+        <w:rPr>
+          <w:lang w:val="da-DK"/>
+        </w:rPr>
+      </w:pPr>
+    </w:p>
+    <w:p>
+      <w:pPr>
+        <w:pStyle w:val="Heading2"/>
+        <w:rPr>
+          <w:lang w:val="da-DK"/>
+        </w:rPr>
+      </w:pPr>
+      <w:r>
+        <w:rPr>
+          <w:lang w:val="da-DK"/>
+        </w:rPr>
+        <w:t>EV3 farvesensor</w:t>
+      </w:r>
+    </w:p>
+    <w:p>
+      <w:pPr>
+        <w:rPr>
+          <w:lang w:val="da-DK"/>
+        </w:rPr>
+      </w:pPr>
+      <w:r>
+        <w:rPr>
+          <w:lang w:val="da-DK"/>
+        </w:rPr>
+        <w:t>Farvesensormodulet består af en fotoelektrisk farvesensor og en RGB lysdiode. Modulet har tre forskellige måletilstande:</w:t>
+      </w:r>
+    </w:p>
+    <w:p>
+      <w:pPr>
+        <w:pStyle w:val="Heading3"/>
+        <w:rPr>
+          <w:lang w:val="da-DK"/>
+        </w:rPr>
+      </w:pPr>
+      <w:r>
+        <w:rPr>
+          <w:lang w:val="da-DK"/>
+        </w:rPr>
+        <w:t>Farvemåling</w:t>
+      </w:r>
+    </w:p>
+    <w:p>
+      <w:pPr>
+        <w:rPr>
+          <w:lang w:val="da-DK"/>
+        </w:rPr>
+      </w:pPr>
+      <w:r>
+        <w:rPr>
+          <w:lang w:val="da-DK"/>
+        </w:rPr>
+        <w:t>I denne tilstand belyser sensoren emnet</w:t>
+      </w:r>
+      <w:r>
+        <w:rPr>
+          <w:lang w:val="da-DK"/>
+        </w:rPr>
+        <w:t xml:space="preserve">, </w:t>
+      </w:r>
+      <w:r>
+        <w:rPr>
+          <w:lang w:val="da-DK"/>
+        </w:rPr>
+        <w:t>med hvidt lys fra sensorens indbyggede lyskilde. Derpå måles hvilke farver</w:t>
+      </w:r>
+      <w:r>
+        <w:rPr>
+          <w:lang w:val="da-DK"/>
+        </w:rPr>
+        <w:t>,</w:t>
+      </w:r>
+      <w:r>
+        <w:rPr>
+          <w:lang w:val="da-DK"/>
+        </w:rPr>
+        <w:t xml:space="preserve"> der reflekteres tilbage til sensoren</w:t>
+      </w:r>
+      <w:r>
+        <w:rPr>
+          <w:lang w:val="da-DK"/>
+        </w:rPr>
+        <w:t>,</w:t>
+      </w:r>
+      <w:r>
+        <w:rPr>
+          <w:lang w:val="da-DK"/>
+        </w:rPr>
+        <w:t xml:space="preserve"> som så processerer måleresultaterne og klargør dem til afsendelse over I2C protokollen.</w:t>
+      </w:r>
+    </w:p>
+    <w:p>
+      <w:pPr>
+        <w:rPr>
+          <w:lang w:val="da-DK"/>
+        </w:rPr>
+      </w:pPr>
+      <w:r>
+        <w:rPr>
+          <w:lang w:val="da-DK"/>
+        </w:rPr>
+        <w:t xml:space="preserve">I RobotC kan den målte </w:t>
+      </w:r>
+      <w:r>
+        <w:rPr>
+          <w:lang w:val="da-DK"/>
+        </w:rPr>
+        <w:t xml:space="preserve">farve </w:t>
+      </w:r>
+      <w:r>
+        <w:rPr>
+          <w:lang w:val="da-DK"/>
+        </w:rPr>
+        <w:t>præsenteres i to forskellige formater:</w:t>
+      </w:r>
+    </w:p>
+    <w:p>
+      <w:pPr>
+        <w:pStyle w:val="ListParagraph"/>
+        <w:numPr>
+          <w:ilvl w:val="0"/>
+          <w:numId w:val="5"/>
+        </w:numPr>
+        <w:rPr>
+          <w:lang w:val="da-DK"/>
+        </w:rPr>
+      </w:pPr>
+      <w:r>
+        <w:rPr>
+          <w:lang w:val="da-DK"/>
+        </w:rPr>
+        <w:t xml:space="preserve">Som RGB værdi. I dette format vil hver af de tre farver repræsenteret, få en værdi mellem 0 og 255. </w:t>
+      </w:r>
+    </w:p>
+    <w:p>
+      <w:pPr>
+        <w:pStyle w:val="ListParagraph"/>
+        <w:numPr>
+          <w:ilvl w:val="0"/>
+          <w:numId w:val="5"/>
+        </w:numPr>
+        <w:rPr>
+          <w:lang w:val="da-DK"/>
+        </w:rPr>
+      </w:pPr>
+      <w:r>
+        <w:rPr>
+          <w:lang w:val="da-DK"/>
+        </w:rPr>
+        <w:t>Eller som hue. I dette format bliver farven udtrykt ved en talværdi mellem 0 og 360.</w:t>
+      </w:r>
+    </w:p>
+    <w:p>
+      <w:pPr>
+        <w:pStyle w:val="ListParagraph"/>
+        <w:keepNext/>
+        <w:ind w:left="1080"/>
+        <w:rPr>
+          <w:lang w:val="da-DK"/>
+        </w:rPr>
+      </w:pPr>
+      <w:r>
+        <w:rPr>
+          <w:noProof/>
+          <w:lang w:val="en-GB" w:eastAsia="en-GB"/>
+        </w:rPr>
+        <w:drawing>
+          <wp:inline distT="0" distB="0" distL="0" distR="0" wp14:anchorId="6D8268D1" wp14:editId="3EFC06DF">
+            <wp:extent cx="3441700" cy="927100"/>
+            <wp:effectExtent l="0" t="0" r="12700" b="12700"/>
+            <wp:docPr id="3" name="Picture 3"/>
+            <wp:cNvGraphicFramePr>
+              <a:graphicFrameLocks xmlns:a="http://schemas.openxmlformats.org/drawingml/2006/main" noChangeAspect="1"/>
+            </wp:cNvGraphicFramePr>
+            <a:graphic xmlns:a="http://schemas.openxmlformats.org/drawingml/2006/main">
+              <a:graphicData uri="http://schemas.openxmlformats.org/drawingml/2006/picture">
+                <pic:pic xmlns:pic="http://schemas.openxmlformats.org/drawingml/2006/picture">
+                  <pic:nvPicPr>
+                    <pic:cNvPr id="1" name=""/>
+                    <pic:cNvPicPr/>
+                  </pic:nvPicPr>
+                  <pic:blipFill>
+                    <a:blip r:embed="rId15"/>
+                    <a:stretch>
+                      <a:fillRect/>
+                    </a:stretch>
+                  </pic:blipFill>
+                  <pic:spPr>
+                    <a:xfrm>
+                      <a:off x="0" y="0"/>
+                      <a:ext cx="3441700" cy="927100"/>
+                    </a:xfrm>
+                    <a:prstGeom prst="rect">
+                      <a:avLst/>
+                    </a:prstGeom>
+                  </pic:spPr>
+                </pic:pic>
+              </a:graphicData>
+            </a:graphic>
+          </wp:inline>
+        </w:drawing>
+      </w:r>
+    </w:p>
+    <w:p>
+      <w:pPr>
+        <w:pStyle w:val="Caption"/>
+        <w:rPr>
+          <w:lang w:val="da-DK"/>
+        </w:rPr>
+      </w:pPr>
+      <w:r>
+        <w:rPr>
+          <w:lang w:val="da-DK"/>
+        </w:rPr>
+        <w:t xml:space="preserve">Figure </w:t>
+      </w:r>
+      <w:r>
+        <w:rPr>
+          <w:lang w:val="da-DK"/>
+        </w:rPr>
+        <w:fldChar w:fldCharType="begin"/>
+      </w:r>
+      <w:r>
+        <w:rPr>
+          <w:lang w:val="da-DK"/>
+        </w:rPr>
+        <w:instrText xml:space="preserve"> SEQ Figure \* ARABIC </w:instrText>
+      </w:r>
+      <w:r>
+        <w:rPr>
+          <w:lang w:val="da-DK"/>
+        </w:rPr>
+        <w:fldChar w:fldCharType="separate"/>
+      </w:r>
+      <w:r>
+        <w:rPr>
+          <w:noProof/>
+          <w:lang w:val="da-DK"/>
+        </w:rPr>
+        <w:t>2</w:t>
+      </w:r>
+      <w:r>
+        <w:rPr>
+          <w:noProof/>
+          <w:lang w:val="da-DK"/>
+        </w:rPr>
+        <w:fldChar w:fldCharType="end"/>
+      </w:r>
+      <w:r>
+        <w:rPr>
+          <w:lang w:val="da-DK"/>
+        </w:rPr>
+        <w:t xml:space="preserve"> - Farvespektre som hue værdier</w:t>
+      </w:r>
+      <w:bookmarkStart w:id="1" w:name="_GoBack"/>
+      <w:bookmarkEnd w:id="1"/>
+    </w:p>
+    <w:p>
+      <w:pPr>
+        <w:pStyle w:val="Heading3"/>
+        <w:rPr>
+          <w:lang w:val="da-DK"/>
+        </w:rPr>
+      </w:pPr>
+      <w:r>
+        <w:rPr>
+          <w:lang w:val="da-DK"/>
+        </w:rPr>
+        <w:t>Reflekteret lys fra egen lyskilde</w:t>
+      </w:r>
+    </w:p>
+    <w:p>
+      <w:pPr>
+        <w:rPr>
+          <w:lang w:val="da-DK"/>
+        </w:rPr>
+      </w:pPr>
+      <w:r>
+        <w:rPr>
+          <w:lang w:val="da-DK"/>
+        </w:rPr>
+        <w:t>I denne tilstand belyser sensormodulet emnet med et rødt lys. Derpå måles der hvor meget lys</w:t>
+      </w:r>
+      <w:r>
+        <w:rPr>
+          <w:lang w:val="da-DK"/>
+        </w:rPr>
+        <w:t>,</w:t>
+      </w:r>
+      <w:r>
+        <w:rPr>
+          <w:lang w:val="da-DK"/>
+        </w:rPr>
+        <w:t xml:space="preserve"> der reflekteres tilbage fra emnet i det givne farvespektrum. Fordelen ved at belyse og måle med en grundfarve frem for f.eks. hvidt lys er, at målingen kan være mere resistent over for forstyrrelser. Den målte værdi er et tal mellem 0 og 100</w:t>
+      </w:r>
+      <w:r>
+        <w:rPr>
+          <w:lang w:val="da-DK"/>
+        </w:rPr>
+        <w:t>,</w:t>
+      </w:r>
+      <w:r>
+        <w:rPr>
+          <w:lang w:val="da-DK"/>
+        </w:rPr>
+        <w:t xml:space="preserve"> hvor 0 er mindst refleksion og 100 er høj refleksion.</w:t>
+      </w:r>
+    </w:p>
+    <w:p>
+      <w:pPr>
+        <w:rPr>
+          <w:lang w:val="da-DK"/>
+        </w:rPr>
+      </w:pPr>
+      <w:r>
+        <w:rPr>
+          <w:lang w:val="da-DK"/>
+        </w:rPr>
+        <w:br w:type="page"/>
+      </w:r>
+    </w:p>
+    <w:p>
+      <w:pPr>
+        <w:rPr>
+          <w:lang w:val="da-DK"/>
+        </w:rPr>
+      </w:pPr>
+    </w:p>
+    <w:p>
+      <w:pPr>
+        <w:pStyle w:val="Heading3"/>
+        <w:rPr>
+          <w:lang w:val="da-DK"/>
+        </w:rPr>
+      </w:pPr>
+      <w:r>
+        <w:rPr>
+          <w:lang w:val="da-DK"/>
+        </w:rPr>
+        <w:t>Reflekteret lys fra omgivelserne</w:t>
+      </w:r>
+    </w:p>
+    <w:p>
+      <w:pPr>
+        <w:rPr>
+          <w:lang w:val="da-DK"/>
+        </w:rPr>
+      </w:pPr>
+      <w:r>
+        <w:rPr>
+          <w:lang w:val="da-DK"/>
+        </w:rPr>
+        <w:t>Den sidste tilstand måler sensormodulet</w:t>
+      </w:r>
+      <w:r>
+        <w:rPr>
+          <w:lang w:val="da-DK"/>
+        </w:rPr>
+        <w:t>,</w:t>
+      </w:r>
+      <w:r>
+        <w:rPr>
+          <w:lang w:val="da-DK"/>
+        </w:rPr>
+        <w:t xml:space="preserve"> hvor meget af det omkringværende lys</w:t>
+      </w:r>
+      <w:r>
+        <w:rPr>
+          <w:lang w:val="da-DK"/>
+        </w:rPr>
+        <w:t>,</w:t>
+      </w:r>
+      <w:r>
+        <w:rPr>
+          <w:lang w:val="da-DK"/>
+        </w:rPr>
+        <w:t xml:space="preserve"> der tilbagekastes fra emnet. Det vil sige at sensoren ikke leverer noget lys</w:t>
+      </w:r>
+      <w:r>
+        <w:rPr>
+          <w:lang w:val="da-DK"/>
+        </w:rPr>
+        <w:t>,</w:t>
+      </w:r>
+      <w:r>
+        <w:rPr>
+          <w:lang w:val="da-DK"/>
+        </w:rPr>
+        <w:t xml:space="preserve"> fra sin egen lyskilde og er 100% afhængig af omkringværende lyskilder.</w:t>
+      </w:r>
+    </w:p>
+    <w:p>
+      <w:pPr>
+        <w:pStyle w:val="Heading2"/>
+        <w:rPr>
+          <w:lang w:val="da-DK"/>
+        </w:rPr>
+      </w:pPr>
+      <w:r>
+        <w:rPr>
+          <w:lang w:val="da-DK"/>
+        </w:rPr>
+        <w:t>Valg af måle metode</w:t>
+      </w:r>
+    </w:p>
+    <w:p>
+      <w:pPr>
+        <w:rPr>
+          <w:lang w:val="da-DK"/>
+        </w:rPr>
+      </w:pPr>
+      <w:r>
+        <w:rPr>
+          <w:lang w:val="da-DK"/>
+        </w:rPr>
+        <w:t>For at udvælge den bedst mulige målemetode</w:t>
+      </w:r>
+      <w:r>
+        <w:rPr>
+          <w:lang w:val="da-DK"/>
+        </w:rPr>
+        <w:t>,</w:t>
+      </w:r>
+      <w:r>
+        <w:rPr>
+          <w:lang w:val="da-DK"/>
+        </w:rPr>
+        <w:t xml:space="preserve"> til at løse opgaven</w:t>
+      </w:r>
+      <w:r>
+        <w:rPr>
+          <w:lang w:val="da-DK"/>
+        </w:rPr>
+        <w:t>,</w:t>
+      </w:r>
+      <w:r>
+        <w:rPr>
+          <w:lang w:val="da-DK"/>
+        </w:rPr>
+        <w:t xml:space="preserve"> er farvesensoren blevet testet på to forskellige overflader</w:t>
+      </w:r>
+      <w:r>
+        <w:rPr>
+          <w:lang w:val="da-DK"/>
+        </w:rPr>
+        <w:t>,</w:t>
+      </w:r>
+      <w:r>
+        <w:rPr>
+          <w:lang w:val="da-DK"/>
+        </w:rPr>
+        <w:t xml:space="preserve"> med forskellige farver og nuancer. Den bedste metode er den</w:t>
+      </w:r>
+      <w:r>
+        <w:rPr>
+          <w:lang w:val="da-DK"/>
+        </w:rPr>
+        <w:t>,</w:t>
+      </w:r>
+      <w:r>
+        <w:rPr>
+          <w:lang w:val="da-DK"/>
+        </w:rPr>
+        <w:t xml:space="preserve"> hvor de målte data klarest viser forskel på banens markeringer:</w:t>
+      </w:r>
+    </w:p>
+    <w:p>
+      <w:pPr>
+        <w:rPr>
+          <w:lang w:val="da-DK"/>
+        </w:rPr>
+      </w:pPr>
+      <w:r>
+        <w:rPr>
+          <w:lang w:val="da-DK"/>
+        </w:rPr>
+        <w:t>Gulvet i gangarealet udenfor grupperum B306</w:t>
+      </w:r>
+      <w:r>
+        <w:rPr>
+          <w:lang w:val="da-DK"/>
+        </w:rPr>
+        <w:t>,</w:t>
+      </w:r>
+      <w:r>
+        <w:rPr>
+          <w:lang w:val="da-DK"/>
+        </w:rPr>
+        <w:t xml:space="preserve"> har påtegnet en blå figur meget lig med den endelige bane</w:t>
+      </w:r>
+      <w:r>
+        <w:rPr>
+          <w:lang w:val="da-DK"/>
+        </w:rPr>
+        <w:t>,</w:t>
+      </w:r>
+      <w:r>
+        <w:rPr>
+          <w:lang w:val="da-DK"/>
+        </w:rPr>
+        <w:t xml:space="preserve"> robotten skal køre på. Gulvet er gradieret sort og grå. Farverne på gulvet er meget anderledes</w:t>
+      </w:r>
+      <w:r>
+        <w:rPr>
+          <w:lang w:val="da-DK"/>
+        </w:rPr>
+        <w:t>,</w:t>
+      </w:r>
+      <w:r>
+        <w:rPr>
+          <w:lang w:val="da-DK"/>
+        </w:rPr>
+        <w:t xml:space="preserve"> end de på den endelige bane og kontrasten mellem baggrund og figuren</w:t>
+      </w:r>
+      <w:r>
+        <w:rPr>
+          <w:lang w:val="da-DK"/>
+        </w:rPr>
+        <w:t>,</w:t>
+      </w:r>
+      <w:r>
+        <w:rPr>
+          <w:lang w:val="da-DK"/>
+        </w:rPr>
+        <w:t xml:space="preserve"> der skal følges er ringe. Det sidstnævnte er særdeles interessant</w:t>
+      </w:r>
+      <w:r>
+        <w:rPr>
+          <w:lang w:val="da-DK"/>
+        </w:rPr>
+        <w:t>,</w:t>
+      </w:r>
+      <w:r>
+        <w:rPr>
+          <w:lang w:val="da-DK"/>
+        </w:rPr>
+        <w:t xml:space="preserve"> da det sætter farvesensoren på hård prøve. Hvis den vil være i stand</w:t>
+      </w:r>
+      <w:r>
+        <w:rPr>
+          <w:lang w:val="da-DK"/>
+        </w:rPr>
+        <w:t>,</w:t>
+      </w:r>
+      <w:r>
+        <w:rPr>
+          <w:lang w:val="da-DK"/>
+        </w:rPr>
+        <w:t xml:space="preserve"> til at skelne mellem kontrasterne vil den sandsynligvis have gode odds</w:t>
+      </w:r>
+      <w:r>
+        <w:rPr>
+          <w:lang w:val="da-DK"/>
+        </w:rPr>
+        <w:t>,</w:t>
+      </w:r>
+      <w:r>
+        <w:rPr>
+          <w:lang w:val="da-DK"/>
+        </w:rPr>
+        <w:t xml:space="preserve"> for at skelne mellem den skarpere kontrast på den rigtige bane.</w:t>
+      </w:r>
+    </w:p>
+    <w:p>
+      <w:pPr>
+        <w:pStyle w:val="ListParagraph"/>
+        <w:keepNext/>
+        <w:jc w:val="center"/>
+        <w:rPr>
+          <w:lang w:val="da-DK"/>
+        </w:rPr>
+      </w:pPr>
+      <w:r>
+        <w:rPr>
+          <w:noProof/>
+          <w:lang w:val="en-GB" w:eastAsia="en-GB"/>
+        </w:rPr>
+        <w:drawing>
+          <wp:inline distT="0" distB="0" distL="0" distR="0" wp14:anchorId="65A0770B" wp14:editId="5803DFA0">
+            <wp:extent cx="2108200" cy="1968500"/>
+            <wp:effectExtent l="0" t="0" r="0" b="12700"/>
+            <wp:docPr id="7" name="Picture 7"/>
+            <wp:cNvGraphicFramePr>
+              <a:graphicFrameLocks xmlns:a="http://schemas.openxmlformats.org/drawingml/2006/main" noChangeAspect="1"/>
+            </wp:cNvGraphicFramePr>
+            <a:graphic xmlns:a="http://schemas.openxmlformats.org/drawingml/2006/main">
+              <a:graphicData uri="http://schemas.openxmlformats.org/drawingml/2006/picture">
+                <pic:pic xmlns:pic="http://schemas.openxmlformats.org/drawingml/2006/picture">
+                  <pic:nvPicPr>
+                    <pic:cNvPr id="1" name=""/>
+                    <pic:cNvPicPr/>
+                  </pic:nvPicPr>
+                  <pic:blipFill>
+                    <a:blip r:embed="rId16"/>
+                    <a:stretch>
+                      <a:fillRect/>
+                    </a:stretch>
+                  </pic:blipFill>
+                  <pic:spPr>
+                    <a:xfrm>
+                      <a:off x="0" y="0"/>
+                      <a:ext cx="2108200" cy="1968500"/>
+                    </a:xfrm>
+                    <a:prstGeom prst="rect">
+                      <a:avLst/>
+                    </a:prstGeom>
+                  </pic:spPr>
+                </pic:pic>
+              </a:graphicData>
+            </a:graphic>
+          </wp:inline>
+        </w:drawing>
+      </w:r>
+    </w:p>
+    <w:p>
+      <w:pPr>
+        <w:pStyle w:val="Caption"/>
+        <w:jc w:val="center"/>
+        <w:rPr>
+          <w:lang w:val="da-DK"/>
+        </w:rPr>
+      </w:pPr>
+      <w:r>
+        <w:rPr>
+          <w:lang w:val="da-DK"/>
+        </w:rPr>
+        <w:t xml:space="preserve">Figure </w:t>
+      </w:r>
+      <w:r>
+        <w:rPr>
+          <w:lang w:val="da-DK"/>
+        </w:rPr>
+        <w:fldChar w:fldCharType="begin"/>
+      </w:r>
+      <w:r>
+        <w:rPr>
+          <w:lang w:val="da-DK"/>
+        </w:rPr>
+        <w:instrText xml:space="preserve"> SEQ Figure \* ARABIC </w:instrText>
+      </w:r>
+      <w:r>
+        <w:rPr>
+          <w:lang w:val="da-DK"/>
+        </w:rPr>
+        <w:fldChar w:fldCharType="separate"/>
+      </w:r>
+      <w:r>
+        <w:rPr>
+          <w:noProof/>
+          <w:lang w:val="da-DK"/>
+        </w:rPr>
+        <w:t>3</w:t>
+      </w:r>
+      <w:r>
+        <w:rPr>
+          <w:noProof/>
+          <w:lang w:val="da-DK"/>
+        </w:rPr>
+        <w:fldChar w:fldCharType="end"/>
+      </w:r>
+      <w:r>
+        <w:rPr>
+          <w:lang w:val="da-DK"/>
+        </w:rPr>
+        <w:t xml:space="preserve"> - Gulvet uden for grupperum B306</w:t>
+      </w:r>
+    </w:p>
+    <w:p>
+      <w:pPr>
+        <w:rPr>
+          <w:lang w:val="da-DK"/>
+        </w:rPr>
+      </w:pPr>
+      <w:r>
+        <w:rPr>
+          <w:lang w:val="da-DK"/>
+        </w:rPr>
+        <w:t>Den opstillede testbane lavet udskrevet på A4 papirark. Denne banes farver og udformning er meget tæt på den endelige bane. Med andre ord er testbanen det tætteste på virkeligheden der kan kommes.</w:t>
+      </w:r>
+    </w:p>
+    <w:p>
+      <w:pPr>
+        <w:keepNext/>
+        <w:ind w:left="360"/>
+        <w:jc w:val="center"/>
+        <w:rPr>
+          <w:lang w:val="da-DK"/>
+        </w:rPr>
+      </w:pPr>
+      <w:r>
+        <w:rPr>
+          <w:noProof/>
+          <w:lang w:eastAsia="en-GB"/>
+        </w:rPr>
+        <w:drawing>
+          <wp:inline distT="0" distB="0" distL="0" distR="0" wp14:anchorId="27A6D5EB" wp14:editId="46695536">
+            <wp:extent cx="2686122" cy="2061641"/>
+            <wp:effectExtent l="0" t="0" r="6350" b="0"/>
+            <wp:docPr id="8" name="Picture 8"/>
+            <wp:cNvGraphicFramePr>
+              <a:graphicFrameLocks xmlns:a="http://schemas.openxmlformats.org/drawingml/2006/main" noChangeAspect="1"/>
+            </wp:cNvGraphicFramePr>
+            <a:graphic xmlns:a="http://schemas.openxmlformats.org/drawingml/2006/main">
+              <a:graphicData uri="http://schemas.openxmlformats.org/drawingml/2006/picture">
+                <pic:pic xmlns:pic="http://schemas.openxmlformats.org/drawingml/2006/picture">
+                  <pic:nvPicPr>
+                    <pic:cNvPr id="1" name=""/>
+                    <pic:cNvPicPr/>
+                  </pic:nvPicPr>
+                  <pic:blipFill>
+                    <a:blip r:embed="rId17"/>
+                    <a:stretch>
+                      <a:fillRect/>
+                    </a:stretch>
+                  </pic:blipFill>
+                  <pic:spPr>
+                    <a:xfrm>
+                      <a:off x="0" y="0"/>
+                      <a:ext cx="2690737" cy="2065183"/>
+                    </a:xfrm>
+                    <a:prstGeom prst="rect">
+                      <a:avLst/>
+                    </a:prstGeom>
+                  </pic:spPr>
+                </pic:pic>
+              </a:graphicData>
+            </a:graphic>
+          </wp:inline>
+        </w:drawing>
+      </w:r>
+    </w:p>
+    <w:p>
+      <w:pPr>
+        <w:pStyle w:val="Caption"/>
+        <w:jc w:val="center"/>
+        <w:rPr>
+          <w:lang w:val="da-DK"/>
+        </w:rPr>
+      </w:pPr>
+      <w:r>
+        <w:rPr>
+          <w:lang w:val="da-DK"/>
+        </w:rPr>
+        <w:t xml:space="preserve">Figure </w:t>
+      </w:r>
+      <w:r>
+        <w:rPr>
+          <w:lang w:val="da-DK"/>
+        </w:rPr>
+        <w:fldChar w:fldCharType="begin"/>
+      </w:r>
+      <w:r>
+        <w:rPr>
+          <w:lang w:val="da-DK"/>
+        </w:rPr>
+        <w:instrText xml:space="preserve"> SEQ Figure \* ARABIC </w:instrText>
+      </w:r>
+      <w:r>
+        <w:rPr>
+          <w:lang w:val="da-DK"/>
+        </w:rPr>
+        <w:fldChar w:fldCharType="separate"/>
+      </w:r>
+      <w:r>
+        <w:rPr>
+          <w:noProof/>
+          <w:lang w:val="da-DK"/>
+        </w:rPr>
+        <w:t>4</w:t>
+      </w:r>
+      <w:r>
+        <w:rPr>
+          <w:noProof/>
+          <w:lang w:val="da-DK"/>
+        </w:rPr>
+        <w:fldChar w:fldCharType="end"/>
+      </w:r>
+      <w:r>
+        <w:rPr>
+          <w:lang w:val="da-DK"/>
+        </w:rPr>
+        <w:t xml:space="preserve"> - Testbane af A4 papir</w:t>
+      </w:r>
+    </w:p>
+    <w:p>
+      <w:pPr>
+        <w:rPr>
+          <w:smallCaps/>
+          <w:spacing w:val="5"/>
+          <w:sz w:val="28"/>
+          <w:szCs w:val="28"/>
+          <w:lang w:val="da-DK"/>
+        </w:rPr>
+      </w:pPr>
+      <w:r>
+        <w:rPr>
+          <w:lang w:val="da-DK"/>
+        </w:rPr>
+        <w:br w:type="page"/>
+      </w:r>
+    </w:p>
+    <w:p>
+      <w:pPr>
+        <w:pStyle w:val="Heading2"/>
+        <w:rPr>
+          <w:lang w:val="da-DK"/>
+        </w:rPr>
+      </w:pPr>
+      <w:r>
+        <w:rPr>
+          <w:lang w:val="da-DK"/>
+        </w:rPr>
+        <w:lastRenderedPageBreak/>
+        <w:t xml:space="preserve">Test af </w:t>
+      </w:r>
+      <w:r>
+        <w:rPr>
+          <w:lang w:val="da-DK"/>
+        </w:rPr>
+        <w:t>m</w:t>
+      </w:r>
+      <w:r>
+        <w:rPr>
+          <w:lang w:val="da-DK"/>
+        </w:rPr>
+        <w:t>ålingsttilstande</w:t>
+      </w:r>
+    </w:p>
+    <w:p>
+      <w:pPr>
+        <w:rPr>
+          <w:lang w:val="da-DK"/>
+        </w:rPr>
+      </w:pPr>
+      <w:r>
+        <w:rPr>
+          <w:lang w:val="da-DK"/>
+        </w:rPr>
+        <w:t xml:space="preserve">Farvemålingstilstanden er først testet på </w:t>
+      </w:r>
+      <w:r>
+        <w:rPr>
+          <w:lang w:val="da-DK"/>
+        </w:rPr>
+        <w:t>gulvet i gangarealet</w:t>
+      </w:r>
+      <w:r>
+        <w:rPr>
+          <w:lang w:val="da-DK"/>
+        </w:rPr>
+        <w:t xml:space="preserve"> og derefter på testbanen. Sensoren holdes vinkelret på overfladen, i en afstand af 5mm fra overfladen. </w:t>
+      </w:r>
+      <w:r>
+        <w:rPr>
+          <w:lang w:val="da-DK"/>
+        </w:rPr>
+        <w:t xml:space="preserve">Afstanden er valgt på baggrund, </w:t>
+      </w:r>
+      <w:r>
+        <w:rPr>
+          <w:lang w:val="da-DK"/>
+        </w:rPr>
+        <w:t>af den afstand LEGO foreslår i EV3-user guide</w:t>
+      </w:r>
+      <w:r>
+        <w:rPr>
+          <w:rStyle w:val="FootnoteReference"/>
+          <w:lang w:val="da-DK"/>
+        </w:rPr>
+        <w:footnoteReference w:id="1"/>
+      </w:r>
+      <w:r>
+        <w:rPr>
+          <w:lang w:val="da-DK"/>
+        </w:rPr>
+        <w:t xml:space="preserve"> og fordi det er den mindste afstand</w:t>
+      </w:r>
+      <w:r>
+        <w:rPr>
+          <w:lang w:val="da-DK"/>
+        </w:rPr>
+        <w:t>,</w:t>
+      </w:r>
+      <w:r>
+        <w:rPr>
+          <w:lang w:val="da-DK"/>
+        </w:rPr>
+        <w:t xml:space="preserve"> der passer med monteringshuller i LEGO klodserne. F</w:t>
+      </w:r>
+      <w:r>
+        <w:rPr>
+          <w:lang w:val="da-DK"/>
+        </w:rPr>
+        <w:t>arven</w:t>
+      </w:r>
+      <w:r>
+        <w:rPr>
+          <w:lang w:val="da-DK"/>
+        </w:rPr>
+        <w:t xml:space="preserve"> udlæses som hue værdi. </w:t>
+      </w:r>
+    </w:p>
+    <w:p>
+      <w:pPr>
+        <w:rPr>
+          <w:lang w:val="da-DK"/>
+        </w:rPr>
+      </w:pPr>
+      <w:r>
+        <w:rPr>
+          <w:lang w:val="da-DK"/>
+        </w:rPr>
+        <w:t>De andre målemetoder testes med samme fremgangsmåde, dog udlæses værdierne</w:t>
+      </w:r>
+      <w:r>
+        <w:rPr>
+          <w:lang w:val="da-DK"/>
+        </w:rPr>
+        <w:t>,</w:t>
+      </w:r>
+      <w:r>
+        <w:rPr>
+          <w:lang w:val="da-DK"/>
+        </w:rPr>
+        <w:t xml:space="preserve"> som mængden af reflekteret lys på en skala fra 0 til 100.</w:t>
+      </w:r>
+    </w:p>
+    <w:p>
+      <w:pPr>
+        <w:pStyle w:val="Heading5"/>
+        <w:rPr>
+          <w:lang w:val="da-DK"/>
+        </w:rPr>
+      </w:pPr>
+    </w:p>
+    <w:p>
+      <w:pPr>
+        <w:pStyle w:val="Heading3"/>
+        <w:rPr>
+          <w:lang w:val="da-DK"/>
+        </w:rPr>
+      </w:pPr>
+      <w:r>
+        <w:rPr>
+          <w:lang w:val="da-DK"/>
+        </w:rPr>
+        <w:t>Måleresultater</w:t>
+      </w:r>
+    </w:p>
+    <w:p>
+      <w:pPr>
+        <w:rPr>
+          <w:lang w:val="da-DK"/>
+        </w:rPr>
+      </w:pPr>
+    </w:p>
+    <w:tbl>
+      <w:tblPr>
+        <w:tblW w:w="7495" w:type="dxa"/>
+        <w:tblInd w:w="155" w:type="dxa"/>
+        <w:tblLayout w:type="fixed"/>
+        <w:tblLook w:val="04A0" w:firstRow="1" w:lastRow="0" w:firstColumn="1" w:lastColumn="0" w:noHBand="0" w:noVBand="1"/>
+      </w:tblPr>
+      <w:tblGrid>
+        <w:gridCol w:w="2500"/>
+        <w:gridCol w:w="1750"/>
+        <w:gridCol w:w="1554"/>
+        <w:gridCol w:w="1691"/>
+      </w:tblGrid>
+      <w:tr>
+        <w:trPr>
+          <w:trHeight w:val="515"/>
+        </w:trPr>
+        <w:tc>
+          <w:tcPr>
+            <w:tcW w:w="2500" w:type="dxa"/>
+            <w:tcBorders>
+              <w:top w:val="single" w:sz="4" w:space="0" w:color="auto"/>
+              <w:left w:val="single" w:sz="4" w:space="0" w:color="auto"/>
+              <w:bottom w:val="nil"/>
+              <w:right w:val="nil"/>
+            </w:tcBorders>
+            <w:shd w:val="clear" w:color="auto" w:fill="auto"/>
+            <w:noWrap/>
+            <w:vAlign w:val="bottom"/>
+            <w:hideMark/>
+          </w:tcPr>
+          <w:p>
+            <w:pPr>
+              <w:rPr>
+                <w:rFonts w:ascii="Calibri" w:eastAsia="Times New Roman" w:hAnsi="Calibri" w:cs="Times New Roman"/>
+                <w:color w:val="000000"/>
+                <w:lang w:val="da-DK"/>
+              </w:rPr>
+            </w:pPr>
+            <w:r>
+              <w:rPr>
+                <w:rFonts w:ascii="Calibri" w:eastAsia="Times New Roman" w:hAnsi="Calibri" w:cs="Times New Roman"/>
+                <w:color w:val="000000"/>
+                <w:lang w:val="da-DK"/>
+              </w:rPr>
+              <w:t> </w:t>
+            </w:r>
+          </w:p>
+        </w:tc>
+        <w:tc>
+          <w:tcPr>
+            <w:tcW w:w="1750" w:type="dxa"/>
+            <w:tcBorders>
+              <w:top w:val="single" w:sz="8" w:space="0" w:color="auto"/>
+              <w:left w:val="single" w:sz="8" w:space="0" w:color="auto"/>
+              <w:bottom w:val="single" w:sz="8" w:space="0" w:color="auto"/>
+              <w:right w:val="single" w:sz="4" w:space="0" w:color="auto"/>
+            </w:tcBorders>
+            <w:shd w:val="clear" w:color="000000" w:fill="5B9BD5"/>
+            <w:noWrap/>
+            <w:vAlign w:val="bottom"/>
+            <w:hideMark/>
+          </w:tcPr>
+          <w:p>
+            <w:pPr>
+              <w:rPr>
+                <w:rFonts w:ascii="Calibri" w:eastAsia="Times New Roman" w:hAnsi="Calibri" w:cs="Times New Roman"/>
+                <w:color w:val="000000"/>
+                <w:lang w:val="da-DK"/>
+              </w:rPr>
+            </w:pPr>
+            <w:r>
+              <w:rPr>
+                <w:rFonts w:ascii="Calibri" w:eastAsia="Times New Roman" w:hAnsi="Calibri" w:cs="Times New Roman"/>
+                <w:color w:val="000000"/>
+                <w:lang w:val="da-DK"/>
+              </w:rPr>
+              <w:t>Farverefleksion (hue)</w:t>
+            </w:r>
+          </w:p>
+        </w:tc>
+        <w:tc>
+          <w:tcPr>
+            <w:tcW w:w="1554" w:type="dxa"/>
+            <w:tcBorders>
+              <w:top w:val="single" w:sz="8" w:space="0" w:color="auto"/>
+              <w:left w:val="nil"/>
+              <w:bottom w:val="single" w:sz="8" w:space="0" w:color="auto"/>
+              <w:right w:val="single" w:sz="4" w:space="0" w:color="auto"/>
+            </w:tcBorders>
+            <w:shd w:val="clear" w:color="000000" w:fill="ED7D31"/>
+            <w:noWrap/>
+            <w:vAlign w:val="bottom"/>
+            <w:hideMark/>
+          </w:tcPr>
+          <w:p>
+            <w:pPr>
+              <w:rPr>
+                <w:rFonts w:ascii="Calibri" w:eastAsia="Times New Roman" w:hAnsi="Calibri" w:cs="Times New Roman"/>
+                <w:color w:val="000000"/>
+                <w:lang w:val="da-DK"/>
+              </w:rPr>
+            </w:pPr>
+            <w:r>
+              <w:rPr>
+                <w:rFonts w:ascii="Calibri" w:eastAsia="Times New Roman" w:hAnsi="Calibri" w:cs="Times New Roman"/>
+                <w:color w:val="000000"/>
+                <w:lang w:val="da-DK"/>
+              </w:rPr>
+              <w:t>Refleksion fra eget lys</w:t>
+            </w:r>
+            <w:r>
+              <w:rPr>
+                <w:rFonts w:ascii="Calibri" w:eastAsia="Times New Roman" w:hAnsi="Calibri" w:cs="Times New Roman"/>
+                <w:color w:val="000000"/>
+                <w:lang w:val="da-DK"/>
+              </w:rPr>
+              <w:t xml:space="preserve"> (0-100)</w:t>
+            </w:r>
+          </w:p>
+        </w:tc>
+        <w:tc>
+          <w:tcPr>
+            <w:tcW w:w="1691" w:type="dxa"/>
+            <w:tcBorders>
+              <w:top w:val="single" w:sz="8" w:space="0" w:color="auto"/>
+              <w:left w:val="nil"/>
+              <w:bottom w:val="single" w:sz="8" w:space="0" w:color="auto"/>
+              <w:right w:val="single" w:sz="8" w:space="0" w:color="auto"/>
+            </w:tcBorders>
+            <w:shd w:val="clear" w:color="000000" w:fill="A5A5A5"/>
+            <w:noWrap/>
+            <w:vAlign w:val="bottom"/>
+            <w:hideMark/>
+          </w:tcPr>
+          <w:p>
+            <w:pPr>
+              <w:rPr>
+                <w:rFonts w:ascii="Calibri" w:eastAsia="Times New Roman" w:hAnsi="Calibri" w:cs="Times New Roman"/>
+                <w:color w:val="000000"/>
+                <w:lang w:val="da-DK"/>
+              </w:rPr>
+            </w:pPr>
+            <w:r>
+              <w:rPr>
+                <w:rFonts w:ascii="Calibri" w:eastAsia="Times New Roman" w:hAnsi="Calibri" w:cs="Times New Roman"/>
+                <w:color w:val="000000"/>
+                <w:lang w:val="da-DK"/>
+              </w:rPr>
+              <w:t>Refleksion fra omgivelser</w:t>
+            </w:r>
+            <w:r>
+              <w:rPr>
+                <w:rFonts w:ascii="Calibri" w:eastAsia="Times New Roman" w:hAnsi="Calibri" w:cs="Times New Roman"/>
+                <w:color w:val="000000"/>
+                <w:lang w:val="da-DK"/>
+              </w:rPr>
+              <w:t xml:space="preserve"> (0-100)</w:t>
+            </w:r>
+          </w:p>
+        </w:tc>
+      </w:tr>
+      <w:tr>
+        <w:trPr>
+          <w:trHeight w:val="320"/>
+        </w:trPr>
+        <w:tc>
+          <w:tcPr>
+            <w:tcW w:w="2500" w:type="dxa"/>
+            <w:tcBorders>
+              <w:top w:val="single" w:sz="8" w:space="0" w:color="auto"/>
+              <w:left w:val="single" w:sz="8" w:space="0" w:color="auto"/>
+              <w:bottom w:val="single" w:sz="4" w:space="0" w:color="auto"/>
+              <w:right w:val="single" w:sz="8" w:space="0" w:color="auto"/>
+            </w:tcBorders>
+            <w:shd w:val="clear" w:color="auto" w:fill="auto"/>
+            <w:noWrap/>
+            <w:vAlign w:val="bottom"/>
+            <w:hideMark/>
+          </w:tcPr>
+          <w:p>
+            <w:pPr>
+              <w:rPr>
+                <w:rFonts w:ascii="Calibri" w:eastAsia="Times New Roman" w:hAnsi="Calibri" w:cs="Times New Roman"/>
+                <w:color w:val="000000"/>
+                <w:lang w:val="da-DK"/>
+              </w:rPr>
+            </w:pPr>
+            <w:r>
+              <w:rPr>
+                <w:rFonts w:ascii="Calibri" w:eastAsia="Times New Roman" w:hAnsi="Calibri" w:cs="Times New Roman"/>
+                <w:color w:val="000000"/>
+                <w:lang w:val="da-DK"/>
+              </w:rPr>
+              <w:t>Gangareal Grå overflade</w:t>
+            </w:r>
+          </w:p>
+        </w:tc>
+        <w:tc>
+          <w:tcPr>
+            <w:tcW w:w="1750" w:type="dxa"/>
+            <w:tcBorders>
+              <w:top w:val="nil"/>
+              <w:left w:val="nil"/>
+              <w:bottom w:val="single" w:sz="4" w:space="0" w:color="auto"/>
+              <w:right w:val="single" w:sz="4" w:space="0" w:color="auto"/>
+            </w:tcBorders>
+            <w:shd w:val="clear" w:color="auto" w:fill="auto"/>
+            <w:noWrap/>
+            <w:vAlign w:val="bottom"/>
+            <w:hideMark/>
+          </w:tcPr>
+          <w:p>
+            <w:pPr>
+              <w:jc w:val="right"/>
+              <w:rPr>
+                <w:rFonts w:ascii="Calibri" w:eastAsia="Times New Roman" w:hAnsi="Calibri" w:cs="Times New Roman"/>
+                <w:color w:val="000000"/>
+                <w:lang w:val="da-DK"/>
+              </w:rPr>
+            </w:pPr>
+            <w:r>
+              <w:rPr>
+                <w:rFonts w:ascii="Calibri" w:eastAsia="Times New Roman" w:hAnsi="Calibri" w:cs="Times New Roman"/>
+                <w:color w:val="000000"/>
+                <w:lang w:val="da-DK"/>
+              </w:rPr>
+              <w:t>60</w:t>
+            </w:r>
+          </w:p>
+        </w:tc>
+        <w:tc>
+          <w:tcPr>
+            <w:tcW w:w="1554" w:type="dxa"/>
+            <w:tcBorders>
+              <w:top w:val="nil"/>
+              <w:left w:val="nil"/>
+              <w:bottom w:val="single" w:sz="4" w:space="0" w:color="auto"/>
+              <w:right w:val="single" w:sz="4" w:space="0" w:color="auto"/>
+            </w:tcBorders>
+            <w:shd w:val="clear" w:color="auto" w:fill="auto"/>
+            <w:noWrap/>
+            <w:vAlign w:val="bottom"/>
+            <w:hideMark/>
+          </w:tcPr>
+          <w:p>
+            <w:pPr>
+              <w:jc w:val="right"/>
+              <w:rPr>
+                <w:rFonts w:ascii="Calibri" w:eastAsia="Times New Roman" w:hAnsi="Calibri" w:cs="Times New Roman"/>
+                <w:color w:val="000000"/>
+                <w:lang w:val="da-DK"/>
+              </w:rPr>
+            </w:pPr>
+            <w:r>
+              <w:rPr>
+                <w:rFonts w:ascii="Calibri" w:eastAsia="Times New Roman" w:hAnsi="Calibri" w:cs="Times New Roman"/>
+                <w:color w:val="000000"/>
+                <w:lang w:val="da-DK"/>
+              </w:rPr>
+              <w:t>20</w:t>
+            </w:r>
+          </w:p>
+        </w:tc>
+        <w:tc>
+          <w:tcPr>
+            <w:tcW w:w="1691" w:type="dxa"/>
+            <w:tcBorders>
+              <w:top w:val="nil"/>
+              <w:left w:val="nil"/>
+              <w:bottom w:val="single" w:sz="4" w:space="0" w:color="auto"/>
+              <w:right w:val="single" w:sz="4" w:space="0" w:color="auto"/>
+            </w:tcBorders>
+            <w:shd w:val="clear" w:color="auto" w:fill="auto"/>
+            <w:noWrap/>
+            <w:vAlign w:val="bottom"/>
+            <w:hideMark/>
+          </w:tcPr>
+          <w:p>
+            <w:pPr>
+              <w:jc w:val="right"/>
+              <w:rPr>
+                <w:rFonts w:ascii="Calibri" w:eastAsia="Times New Roman" w:hAnsi="Calibri" w:cs="Times New Roman"/>
+                <w:color w:val="000000"/>
+                <w:lang w:val="da-DK"/>
+              </w:rPr>
+            </w:pPr>
+            <w:r>
+              <w:rPr>
+                <w:rFonts w:ascii="Calibri" w:eastAsia="Times New Roman" w:hAnsi="Calibri" w:cs="Times New Roman"/>
+                <w:color w:val="000000"/>
+                <w:lang w:val="da-DK"/>
+              </w:rPr>
+              <w:t>1</w:t>
+            </w:r>
+          </w:p>
+        </w:tc>
+      </w:tr>
+      <w:tr>
+        <w:trPr>
+          <w:trHeight w:val="320"/>
+        </w:trPr>
+        <w:tc>
+          <w:tcPr>
+            <w:tcW w:w="2500" w:type="dxa"/>
+            <w:tcBorders>
+              <w:top w:val="nil"/>
+              <w:left w:val="single" w:sz="8" w:space="0" w:color="auto"/>
+              <w:bottom w:val="single" w:sz="4" w:space="0" w:color="auto"/>
+              <w:right w:val="single" w:sz="8" w:space="0" w:color="auto"/>
+            </w:tcBorders>
+            <w:shd w:val="clear" w:color="auto" w:fill="auto"/>
+            <w:noWrap/>
+            <w:vAlign w:val="bottom"/>
+            <w:hideMark/>
+          </w:tcPr>
+          <w:p>
+            <w:pPr>
+              <w:rPr>
+                <w:rFonts w:ascii="Calibri" w:eastAsia="Times New Roman" w:hAnsi="Calibri" w:cs="Times New Roman"/>
+                <w:color w:val="000000"/>
+                <w:lang w:val="da-DK"/>
+              </w:rPr>
+            </w:pPr>
+            <w:r>
+              <w:rPr>
+                <w:rFonts w:ascii="Calibri" w:eastAsia="Times New Roman" w:hAnsi="Calibri" w:cs="Times New Roman"/>
+                <w:color w:val="000000"/>
+                <w:lang w:val="da-DK"/>
+              </w:rPr>
+              <w:t>Gangareal Blå streg</w:t>
+            </w:r>
+          </w:p>
+        </w:tc>
+        <w:tc>
+          <w:tcPr>
+            <w:tcW w:w="1750" w:type="dxa"/>
+            <w:tcBorders>
+              <w:top w:val="nil"/>
+              <w:left w:val="nil"/>
+              <w:bottom w:val="single" w:sz="4" w:space="0" w:color="auto"/>
+              <w:right w:val="single" w:sz="4" w:space="0" w:color="auto"/>
+            </w:tcBorders>
+            <w:shd w:val="clear" w:color="auto" w:fill="auto"/>
+            <w:noWrap/>
+            <w:vAlign w:val="bottom"/>
+            <w:hideMark/>
+          </w:tcPr>
+          <w:p>
+            <w:pPr>
+              <w:jc w:val="right"/>
+              <w:rPr>
+                <w:rFonts w:ascii="Calibri" w:eastAsia="Times New Roman" w:hAnsi="Calibri" w:cs="Times New Roman"/>
+                <w:color w:val="000000"/>
+                <w:lang w:val="da-DK"/>
+              </w:rPr>
+            </w:pPr>
+            <w:r>
+              <w:rPr>
+                <w:rFonts w:ascii="Calibri" w:eastAsia="Times New Roman" w:hAnsi="Calibri" w:cs="Times New Roman"/>
+                <w:color w:val="000000"/>
+                <w:lang w:val="da-DK"/>
+              </w:rPr>
+              <w:t>190</w:t>
+            </w:r>
+          </w:p>
+        </w:tc>
+        <w:tc>
+          <w:tcPr>
+            <w:tcW w:w="1554" w:type="dxa"/>
+            <w:tcBorders>
+              <w:top w:val="nil"/>
+              <w:left w:val="nil"/>
+              <w:bottom w:val="single" w:sz="4" w:space="0" w:color="auto"/>
+              <w:right w:val="single" w:sz="4" w:space="0" w:color="auto"/>
+            </w:tcBorders>
+            <w:shd w:val="clear" w:color="auto" w:fill="auto"/>
+            <w:noWrap/>
+            <w:vAlign w:val="bottom"/>
+            <w:hideMark/>
+          </w:tcPr>
+          <w:p>
+            <w:pPr>
+              <w:jc w:val="right"/>
+              <w:rPr>
+                <w:rFonts w:ascii="Calibri" w:eastAsia="Times New Roman" w:hAnsi="Calibri" w:cs="Times New Roman"/>
+                <w:color w:val="000000"/>
+                <w:lang w:val="da-DK"/>
+              </w:rPr>
+            </w:pPr>
+            <w:r>
+              <w:rPr>
+                <w:rFonts w:ascii="Calibri" w:eastAsia="Times New Roman" w:hAnsi="Calibri" w:cs="Times New Roman"/>
+                <w:color w:val="000000"/>
+                <w:lang w:val="da-DK"/>
+              </w:rPr>
+              <w:t>10</w:t>
+            </w:r>
+          </w:p>
+        </w:tc>
+        <w:tc>
+          <w:tcPr>
+            <w:tcW w:w="1691" w:type="dxa"/>
+            <w:tcBorders>
+              <w:top w:val="nil"/>
+              <w:left w:val="nil"/>
+              <w:bottom w:val="single" w:sz="4" w:space="0" w:color="auto"/>
+              <w:right w:val="single" w:sz="4" w:space="0" w:color="auto"/>
+            </w:tcBorders>
+            <w:shd w:val="clear" w:color="auto" w:fill="auto"/>
+            <w:noWrap/>
+            <w:vAlign w:val="bottom"/>
+            <w:hideMark/>
+          </w:tcPr>
+          <w:p>
+            <w:pPr>
+              <w:jc w:val="right"/>
+              <w:rPr>
+                <w:rFonts w:ascii="Calibri" w:eastAsia="Times New Roman" w:hAnsi="Calibri" w:cs="Times New Roman"/>
+                <w:color w:val="000000"/>
+                <w:lang w:val="da-DK"/>
+              </w:rPr>
+            </w:pPr>
+            <w:r>
+              <w:rPr>
+                <w:rFonts w:ascii="Calibri" w:eastAsia="Times New Roman" w:hAnsi="Calibri" w:cs="Times New Roman"/>
+                <w:color w:val="000000"/>
+                <w:lang w:val="da-DK"/>
+              </w:rPr>
+              <w:t>1</w:t>
+            </w:r>
+          </w:p>
+        </w:tc>
+      </w:tr>
+      <w:tr>
+        <w:trPr>
+          <w:trHeight w:val="320"/>
+        </w:trPr>
+        <w:tc>
+          <w:tcPr>
+            <w:tcW w:w="2500" w:type="dxa"/>
+            <w:tcBorders>
+              <w:top w:val="nil"/>
+              <w:left w:val="single" w:sz="8" w:space="0" w:color="auto"/>
+              <w:bottom w:val="single" w:sz="4" w:space="0" w:color="auto"/>
+              <w:right w:val="single" w:sz="8" w:space="0" w:color="auto"/>
+            </w:tcBorders>
+            <w:shd w:val="clear" w:color="auto" w:fill="auto"/>
+            <w:noWrap/>
+            <w:vAlign w:val="bottom"/>
+            <w:hideMark/>
+          </w:tcPr>
+          <w:p>
+            <w:pPr>
+              <w:rPr>
+                <w:rFonts w:ascii="Calibri" w:eastAsia="Times New Roman" w:hAnsi="Calibri" w:cs="Times New Roman"/>
+                <w:color w:val="000000"/>
+                <w:lang w:val="da-DK"/>
+              </w:rPr>
+            </w:pPr>
+            <w:r>
+              <w:rPr>
+                <w:rFonts w:ascii="Calibri" w:eastAsia="Times New Roman" w:hAnsi="Calibri" w:cs="Times New Roman"/>
+                <w:color w:val="000000"/>
+                <w:lang w:val="da-DK"/>
+              </w:rPr>
+              <w:t>Testbane Hvid overflade</w:t>
+            </w:r>
+          </w:p>
+        </w:tc>
+        <w:tc>
+          <w:tcPr>
+            <w:tcW w:w="1750" w:type="dxa"/>
+            <w:tcBorders>
+              <w:top w:val="nil"/>
+              <w:left w:val="nil"/>
+              <w:bottom w:val="single" w:sz="4" w:space="0" w:color="auto"/>
+              <w:right w:val="single" w:sz="4" w:space="0" w:color="auto"/>
+            </w:tcBorders>
+            <w:shd w:val="clear" w:color="auto" w:fill="auto"/>
+            <w:noWrap/>
+            <w:vAlign w:val="bottom"/>
+            <w:hideMark/>
+          </w:tcPr>
+          <w:p>
+            <w:pPr>
+              <w:jc w:val="right"/>
+              <w:rPr>
+                <w:rFonts w:ascii="Calibri" w:eastAsia="Times New Roman" w:hAnsi="Calibri" w:cs="Times New Roman"/>
+                <w:color w:val="000000"/>
+                <w:lang w:val="da-DK"/>
+              </w:rPr>
+            </w:pPr>
+            <w:r>
+              <w:rPr>
+                <w:rFonts w:ascii="Calibri" w:eastAsia="Times New Roman" w:hAnsi="Calibri" w:cs="Times New Roman"/>
+                <w:color w:val="000000"/>
+                <w:lang w:val="da-DK"/>
+              </w:rPr>
+              <w:t>62</w:t>
+            </w:r>
+          </w:p>
+        </w:tc>
+        <w:tc>
+          <w:tcPr>
+            <w:tcW w:w="1554" w:type="dxa"/>
+            <w:tcBorders>
+              <w:top w:val="nil"/>
+              <w:left w:val="nil"/>
+              <w:bottom w:val="single" w:sz="4" w:space="0" w:color="auto"/>
+              <w:right w:val="single" w:sz="4" w:space="0" w:color="auto"/>
+            </w:tcBorders>
+            <w:shd w:val="clear" w:color="auto" w:fill="auto"/>
+            <w:noWrap/>
+            <w:vAlign w:val="bottom"/>
+            <w:hideMark/>
+          </w:tcPr>
+          <w:p>
+            <w:pPr>
+              <w:jc w:val="right"/>
+              <w:rPr>
+                <w:rFonts w:ascii="Calibri" w:eastAsia="Times New Roman" w:hAnsi="Calibri" w:cs="Times New Roman"/>
+                <w:color w:val="000000"/>
+                <w:lang w:val="da-DK"/>
+              </w:rPr>
+            </w:pPr>
+            <w:r>
+              <w:rPr>
+                <w:rFonts w:ascii="Calibri" w:eastAsia="Times New Roman" w:hAnsi="Calibri" w:cs="Times New Roman"/>
+                <w:color w:val="000000"/>
+                <w:lang w:val="da-DK"/>
+              </w:rPr>
+              <w:t>85</w:t>
+            </w:r>
+          </w:p>
+        </w:tc>
+        <w:tc>
+          <w:tcPr>
+            <w:tcW w:w="1691" w:type="dxa"/>
+            <w:tcBorders>
+              <w:top w:val="nil"/>
+              <w:left w:val="nil"/>
+              <w:bottom w:val="single" w:sz="4" w:space="0" w:color="auto"/>
+              <w:right w:val="single" w:sz="4" w:space="0" w:color="auto"/>
+            </w:tcBorders>
+            <w:shd w:val="clear" w:color="auto" w:fill="auto"/>
+            <w:noWrap/>
+            <w:vAlign w:val="bottom"/>
+            <w:hideMark/>
+          </w:tcPr>
+          <w:p>
+            <w:pPr>
+              <w:jc w:val="right"/>
+              <w:rPr>
+                <w:rFonts w:ascii="Calibri" w:eastAsia="Times New Roman" w:hAnsi="Calibri" w:cs="Times New Roman"/>
+                <w:color w:val="000000"/>
+                <w:lang w:val="da-DK"/>
+              </w:rPr>
+            </w:pPr>
+            <w:r>
+              <w:rPr>
+                <w:rFonts w:ascii="Calibri" w:eastAsia="Times New Roman" w:hAnsi="Calibri" w:cs="Times New Roman"/>
+                <w:color w:val="000000"/>
+                <w:lang w:val="da-DK"/>
+              </w:rPr>
+              <w:t>7</w:t>
+            </w:r>
+          </w:p>
+        </w:tc>
+      </w:tr>
+      <w:tr>
+        <w:trPr>
+          <w:trHeight w:val="340"/>
+        </w:trPr>
+        <w:tc>
+          <w:tcPr>
+            <w:tcW w:w="2500" w:type="dxa"/>
+            <w:tcBorders>
+              <w:top w:val="nil"/>
+              <w:left w:val="single" w:sz="8" w:space="0" w:color="auto"/>
+              <w:bottom w:val="single" w:sz="8" w:space="0" w:color="auto"/>
+              <w:right w:val="single" w:sz="8" w:space="0" w:color="auto"/>
+            </w:tcBorders>
+            <w:shd w:val="clear" w:color="auto" w:fill="auto"/>
+            <w:noWrap/>
+            <w:vAlign w:val="bottom"/>
+            <w:hideMark/>
+          </w:tcPr>
+          <w:p>
+            <w:pPr>
+              <w:rPr>
+                <w:rFonts w:ascii="Calibri" w:eastAsia="Times New Roman" w:hAnsi="Calibri" w:cs="Times New Roman"/>
+                <w:color w:val="000000"/>
+                <w:lang w:val="da-DK"/>
+              </w:rPr>
+            </w:pPr>
+            <w:r>
+              <w:rPr>
+                <w:rFonts w:ascii="Calibri" w:eastAsia="Times New Roman" w:hAnsi="Calibri" w:cs="Times New Roman"/>
+                <w:color w:val="000000"/>
+                <w:lang w:val="da-DK"/>
+              </w:rPr>
+              <w:t>Testbane Grå streg</w:t>
+            </w:r>
+          </w:p>
+        </w:tc>
+        <w:tc>
+          <w:tcPr>
+            <w:tcW w:w="1750" w:type="dxa"/>
+            <w:tcBorders>
+              <w:top w:val="nil"/>
+              <w:left w:val="nil"/>
+              <w:bottom w:val="single" w:sz="4" w:space="0" w:color="auto"/>
+              <w:right w:val="single" w:sz="4" w:space="0" w:color="auto"/>
+            </w:tcBorders>
+            <w:shd w:val="clear" w:color="auto" w:fill="auto"/>
+            <w:noWrap/>
+            <w:vAlign w:val="bottom"/>
+            <w:hideMark/>
+          </w:tcPr>
+          <w:p>
+            <w:pPr>
+              <w:jc w:val="right"/>
+              <w:rPr>
+                <w:rFonts w:ascii="Calibri" w:eastAsia="Times New Roman" w:hAnsi="Calibri" w:cs="Times New Roman"/>
+                <w:color w:val="000000"/>
+                <w:lang w:val="da-DK"/>
+              </w:rPr>
+            </w:pPr>
+            <w:r>
+              <w:rPr>
+                <w:rFonts w:ascii="Calibri" w:eastAsia="Times New Roman" w:hAnsi="Calibri" w:cs="Times New Roman"/>
+                <w:color w:val="000000"/>
+                <w:lang w:val="da-DK"/>
+              </w:rPr>
+              <w:t>64</w:t>
+            </w:r>
+          </w:p>
+        </w:tc>
+        <w:tc>
+          <w:tcPr>
+            <w:tcW w:w="1554" w:type="dxa"/>
+            <w:tcBorders>
+              <w:top w:val="nil"/>
+              <w:left w:val="nil"/>
+              <w:bottom w:val="single" w:sz="4" w:space="0" w:color="auto"/>
+              <w:right w:val="single" w:sz="4" w:space="0" w:color="auto"/>
+            </w:tcBorders>
+            <w:shd w:val="clear" w:color="auto" w:fill="auto"/>
+            <w:noWrap/>
+            <w:vAlign w:val="bottom"/>
+            <w:hideMark/>
+          </w:tcPr>
+          <w:p>
+            <w:pPr>
+              <w:jc w:val="right"/>
+              <w:rPr>
+                <w:rFonts w:ascii="Calibri" w:eastAsia="Times New Roman" w:hAnsi="Calibri" w:cs="Times New Roman"/>
+                <w:color w:val="000000"/>
+                <w:lang w:val="da-DK"/>
+              </w:rPr>
+            </w:pPr>
+            <w:r>
+              <w:rPr>
+                <w:rFonts w:ascii="Calibri" w:eastAsia="Times New Roman" w:hAnsi="Calibri" w:cs="Times New Roman"/>
+                <w:color w:val="000000"/>
+                <w:lang w:val="da-DK"/>
+              </w:rPr>
+              <w:t>48</w:t>
+            </w:r>
+          </w:p>
+        </w:tc>
+        <w:tc>
+          <w:tcPr>
+            <w:tcW w:w="1691" w:type="dxa"/>
+            <w:tcBorders>
+              <w:top w:val="nil"/>
+              <w:left w:val="nil"/>
+              <w:bottom w:val="single" w:sz="4" w:space="0" w:color="auto"/>
+              <w:right w:val="single" w:sz="4" w:space="0" w:color="auto"/>
+            </w:tcBorders>
+            <w:shd w:val="clear" w:color="auto" w:fill="auto"/>
+            <w:noWrap/>
+            <w:vAlign w:val="bottom"/>
+            <w:hideMark/>
+          </w:tcPr>
+          <w:p>
+            <w:pPr>
+              <w:jc w:val="right"/>
+              <w:rPr>
+                <w:rFonts w:ascii="Calibri" w:eastAsia="Times New Roman" w:hAnsi="Calibri" w:cs="Times New Roman"/>
+                <w:color w:val="000000"/>
+                <w:lang w:val="da-DK"/>
+              </w:rPr>
+            </w:pPr>
+            <w:r>
+              <w:rPr>
+                <w:rFonts w:ascii="Calibri" w:eastAsia="Times New Roman" w:hAnsi="Calibri" w:cs="Times New Roman"/>
+                <w:color w:val="000000"/>
+                <w:lang w:val="da-DK"/>
+              </w:rPr>
+              <w:t>4</w:t>
+            </w:r>
+          </w:p>
+        </w:tc>
+      </w:tr>
+    </w:tbl>
+    <w:p>
+      <w:pPr>
+        <w:rPr>
+          <w:lang w:val="da-DK"/>
+        </w:rPr>
+      </w:pPr>
+    </w:p>
+    <w:p>
+      <w:pPr>
+        <w:rPr>
+          <w:lang w:val="da-DK"/>
+        </w:rPr>
+      </w:pPr>
+    </w:p>
+    <w:p>
+      <w:pPr>
+        <w:keepNext/>
+        <w:rPr>
+          <w:lang w:val="da-DK"/>
+        </w:rPr>
+      </w:pPr>
+      <w:r>
+        <w:rPr>
+          <w:noProof/>
+          <w:lang w:eastAsia="en-GB"/>
+        </w:rPr>
+        <w:drawing>
+          <wp:inline distT="0" distB="0" distL="0" distR="0" wp14:anchorId="51F6E556" wp14:editId="07C90397">
+            <wp:extent cx="6116320" cy="3444240"/>
+            <wp:effectExtent l="0" t="0" r="5080" b="10160"/>
+            <wp:docPr id="5" name="Chart 5"/>
+            <wp:cNvGraphicFramePr/>
+            <a:graphic xmlns:a="http://schemas.openxmlformats.org/drawingml/2006/main">
+              <a:graphicData uri="http://schemas.openxmlformats.org/drawingml/2006/chart">
+                <c:chart xmlns:c="http://schemas.openxmlformats.org/drawingml/2006/chart" xmlns:r="http://schemas.openxmlformats.org/officeDocument/2006/relationships" r:id="rId18"/>
+              </a:graphicData>
+            </a:graphic>
+          </wp:inline>
+        </w:drawing>
+      </w:r>
+    </w:p>
+    <w:p>
+      <w:pPr>
+        <w:pStyle w:val="Caption"/>
+        <w:rPr>
+          <w:lang w:val="da-DK"/>
+        </w:rPr>
+      </w:pPr>
+      <w:r>
+        <w:rPr>
+          <w:lang w:val="da-DK"/>
+        </w:rPr>
+        <w:t xml:space="preserve">Figure </w:t>
+      </w:r>
+      <w:r>
+        <w:rPr>
+          <w:lang w:val="da-DK"/>
+        </w:rPr>
+        <w:fldChar w:fldCharType="begin"/>
+      </w:r>
+      <w:r>
+        <w:rPr>
+          <w:lang w:val="da-DK"/>
+        </w:rPr>
+        <w:instrText xml:space="preserve"> SEQ Figure \* ARABIC </w:instrText>
+      </w:r>
+      <w:r>
+        <w:rPr>
+          <w:lang w:val="da-DK"/>
+        </w:rPr>
+        <w:fldChar w:fldCharType="separate"/>
+      </w:r>
+      <w:r>
+        <w:rPr>
+          <w:noProof/>
+          <w:lang w:val="da-DK"/>
+        </w:rPr>
+        <w:t>5</w:t>
+      </w:r>
+      <w:r>
+        <w:rPr>
+          <w:lang w:val="da-DK"/>
+        </w:rPr>
+        <w:fldChar w:fldCharType="end"/>
+      </w:r>
+      <w:r>
+        <w:rPr>
+          <w:lang w:val="da-DK"/>
+        </w:rPr>
+        <w:t xml:space="preserve"> – Grafisk oversig over forskellige måledata</w:t>
+      </w:r>
+    </w:p>
+    <w:p>
+      <w:pPr>
+        <w:pStyle w:val="Heading3"/>
+        <w:rPr>
+          <w:lang w:val="da-DK"/>
+        </w:rPr>
+      </w:pPr>
+      <w:r>
+        <w:rPr>
+          <w:lang w:val="da-DK"/>
+        </w:rPr>
+        <w:lastRenderedPageBreak/>
+        <w:t>Konklusion på resultater fra test af farvesensor</w:t>
+      </w:r>
+    </w:p>
+    <w:p>
+      <w:pPr>
+        <w:rPr>
+          <w:lang w:val="da-DK"/>
+        </w:rPr>
+      </w:pPr>
+      <w:r>
+        <w:rPr>
+          <w:lang w:val="da-DK"/>
+        </w:rPr>
+        <w:t>Formålet af de foregående test, er at finde den sensor indstilling, som bedst egner sig til, at differentiere mellem banens hvide baggrund og de grå streger. Det vil sige at de målinger, som giver den største numeriske forskel mellem en streg og en baggrundsfarve, vil blive valgt som den bedste.</w:t>
+      </w:r>
+    </w:p>
+    <w:p>
+      <w:pPr>
+        <w:rPr>
+          <w:lang w:val="da-DK"/>
+        </w:rPr>
+      </w:pPr>
+      <w:r>
+        <w:rPr>
+          <w:lang w:val="da-DK"/>
+        </w:rPr>
+        <w:t>Farverefleksionen viser sig at være meget god, til at se forskel på gangarealets blå og grå farver. Dog er der meget ringe forskel på testbanens hvide og grå.</w:t>
+      </w:r>
+    </w:p>
+    <w:p>
+      <w:pPr>
+        <w:rPr>
+          <w:lang w:val="da-DK"/>
+        </w:rPr>
+      </w:pPr>
+      <w:r>
+        <w:rPr>
+          <w:lang w:val="da-DK"/>
+        </w:rPr>
+        <w:t>Refleksion fra eget lys giver en markant mindre forskel, på gangarealets blå og grå farver, men på testbanen ser resultatet meget bedre ud end farverefleksion.</w:t>
+      </w:r>
+    </w:p>
+    <w:p>
+      <w:pPr>
+        <w:rPr>
+          <w:lang w:val="da-DK"/>
+        </w:rPr>
+      </w:pPr>
+      <w:r>
+        <w:rPr>
+          <w:lang w:val="da-DK"/>
+        </w:rPr>
+        <w:t>Til sidst vises resultaterne for refleksion fra omgivelserne. Disse resultater viser sig at have så lille en forskel mellem linje og baggrund, at det ikke er nemt at differentiere mellem dem.</w:t>
+      </w:r>
+    </w:p>
+    <w:p>
+      <w:pPr>
+        <w:rPr>
+          <w:lang w:val="da-DK"/>
+        </w:rPr>
+      </w:pPr>
+      <w:r>
+        <w:rPr>
+          <w:lang w:val="da-DK"/>
+        </w:rPr>
+        <w:t xml:space="preserve">Baseret på resultaterne i foregående afsnit, besluttes det at bruge refleksion fra eget lys til den fremtidige konstruktion af robotten. Denne måle metode giver den bedste differentiering, mellem den grå streg og hvide bane. Desuden er metoden meget resistent over for udefrakommende lys, så længe lyset ikke er rødt.  </w:t>
       </w:r>
     </w:p>
     <w:p>
@@ -1475,7 +3676,566 @@
       </w:r>
     </w:p>
   </w:footnote>
+  <w:footnote w:id="1">
+    <w:p>
+      <w:pPr>
+        <w:pStyle w:val="FootnoteText"/>
+        <w:rPr>
+          <w:lang w:val="da-DK"/>
+        </w:rPr>
+      </w:pPr>
+      <w:r>
+        <w:rPr>
+          <w:rStyle w:val="FootnoteReference"/>
+        </w:rPr>
+        <w:footnoteRef/>
+      </w:r>
+      <w:r>
+        <w:t xml:space="preserve"> </w:t>
+      </w:r>
+      <w:r>
+        <w:rPr>
+          <w:lang w:val="da-DK"/>
+        </w:rPr>
+        <w:t xml:space="preserve">Side 12 LEGO Mindstorms EV3 User guide: </w:t>
+      </w:r>
+    </w:p>
+  </w:footnote>
 </w:footnotes>
+</file>
+
+<file path=word/numbering.xml><?xml version="1.0" encoding="utf-8"?>
+<w:numbering xmlns:wpc="http://schemas.microsoft.com/office/word/2010/wordprocessingCanvas" xmlns:mc="http://schemas.openxmlformats.org/markup-compatibility/2006" xmlns:o="urn:schemas-microsoft-com:office:office" xmlns:r="http://schemas.openxmlformats.org/officeDocument/2006/relationships" xmlns:m="http://schemas.openxmlformats.org/officeDocument/2006/math" xmlns:v="urn:schemas-microsoft-com:vml" xmlns:wp14="http://schemas.microsoft.com/office/word/2010/wordprocessingDrawing" xmlns:wp="http://schemas.openxmlformats.org/drawingml/2006/wordprocessingDrawing" xmlns:w10="urn:schemas-microsoft-com:office:word" xmlns:w="http://schemas.openxmlformats.org/wordprocessingml/2006/main" xmlns:w14="http://schemas.microsoft.com/office/word/2010/wordml" xmlns:w15="http://schemas.microsoft.com/office/word/2012/wordml" xmlns:wpg="http://schemas.microsoft.com/office/word/2010/wordprocessingGroup" xmlns:wpi="http://schemas.microsoft.com/office/word/2010/wordprocessingInk" xmlns:wne="http://schemas.microsoft.com/office/word/2006/wordml" xmlns:wps="http://schemas.microsoft.com/office/word/2010/wordprocessingShape" mc:Ignorable="w14 w15 wp14">
+  <w:abstractNum w:abstractNumId="0">
+    <w:nsid w:val="1C1B61DC"/>
+    <w:multiLevelType w:val="hybridMultilevel"/>
+    <w:tmpl w:val="4DCE4CF2"/>
+    <w:lvl w:ilvl="0" w:tplc="04090001">
+      <w:start w:val="1"/>
+      <w:numFmt w:val="bullet"/>
+      <w:lvlText w:val=""/>
+      <w:lvlJc w:val="left"/>
+      <w:pPr>
+        <w:ind w:left="720" w:hanging="360"/>
+      </w:pPr>
+      <w:rPr>
+        <w:rFonts w:ascii="Symbol" w:hAnsi="Symbol" w:hint="default"/>
+      </w:rPr>
+    </w:lvl>
+    <w:lvl w:ilvl="1" w:tplc="04090003">
+      <w:start w:val="1"/>
+      <w:numFmt w:val="bullet"/>
+      <w:lvlText w:val="o"/>
+      <w:lvlJc w:val="left"/>
+      <w:pPr>
+        <w:ind w:left="1440" w:hanging="360"/>
+      </w:pPr>
+      <w:rPr>
+        <w:rFonts w:ascii="Courier New" w:hAnsi="Courier New" w:cs="Courier New" w:hint="default"/>
+      </w:rPr>
+    </w:lvl>
+    <w:lvl w:ilvl="2" w:tplc="04090005" w:tentative="1">
+      <w:start w:val="1"/>
+      <w:numFmt w:val="bullet"/>
+      <w:lvlText w:val=""/>
+      <w:lvlJc w:val="left"/>
+      <w:pPr>
+        <w:ind w:left="2160" w:hanging="360"/>
+      </w:pPr>
+      <w:rPr>
+        <w:rFonts w:ascii="Wingdings" w:hAnsi="Wingdings" w:hint="default"/>
+      </w:rPr>
+    </w:lvl>
+    <w:lvl w:ilvl="3" w:tplc="04090001" w:tentative="1">
+      <w:start w:val="1"/>
+      <w:numFmt w:val="bullet"/>
+      <w:lvlText w:val=""/>
+      <w:lvlJc w:val="left"/>
+      <w:pPr>
+        <w:ind w:left="2880" w:hanging="360"/>
+      </w:pPr>
+      <w:rPr>
+        <w:rFonts w:ascii="Symbol" w:hAnsi="Symbol" w:hint="default"/>
+      </w:rPr>
+    </w:lvl>
+    <w:lvl w:ilvl="4" w:tplc="04090003" w:tentative="1">
+      <w:start w:val="1"/>
+      <w:numFmt w:val="bullet"/>
+      <w:lvlText w:val="o"/>
+      <w:lvlJc w:val="left"/>
+      <w:pPr>
+        <w:ind w:left="3600" w:hanging="360"/>
+      </w:pPr>
+      <w:rPr>
+        <w:rFonts w:ascii="Courier New" w:hAnsi="Courier New" w:cs="Courier New" w:hint="default"/>
+      </w:rPr>
+    </w:lvl>
+    <w:lvl w:ilvl="5" w:tplc="04090005" w:tentative="1">
+      <w:start w:val="1"/>
+      <w:numFmt w:val="bullet"/>
+      <w:lvlText w:val=""/>
+      <w:lvlJc w:val="left"/>
+      <w:pPr>
+        <w:ind w:left="4320" w:hanging="360"/>
+      </w:pPr>
+      <w:rPr>
+        <w:rFonts w:ascii="Wingdings" w:hAnsi="Wingdings" w:hint="default"/>
+      </w:rPr>
+    </w:lvl>
+    <w:lvl w:ilvl="6" w:tplc="04090001" w:tentative="1">
+      <w:start w:val="1"/>
+      <w:numFmt w:val="bullet"/>
+      <w:lvlText w:val=""/>
+      <w:lvlJc w:val="left"/>
+      <w:pPr>
+        <w:ind w:left="5040" w:hanging="360"/>
+      </w:pPr>
+      <w:rPr>
+        <w:rFonts w:ascii="Symbol" w:hAnsi="Symbol" w:hint="default"/>
+      </w:rPr>
+    </w:lvl>
+    <w:lvl w:ilvl="7" w:tplc="04090003" w:tentative="1">
+      <w:start w:val="1"/>
+      <w:numFmt w:val="bullet"/>
+      <w:lvlText w:val="o"/>
+      <w:lvlJc w:val="left"/>
+      <w:pPr>
+        <w:ind w:left="5760" w:hanging="360"/>
+      </w:pPr>
+      <w:rPr>
+        <w:rFonts w:ascii="Courier New" w:hAnsi="Courier New" w:cs="Courier New" w:hint="default"/>
+      </w:rPr>
+    </w:lvl>
+    <w:lvl w:ilvl="8" w:tplc="04090005" w:tentative="1">
+      <w:start w:val="1"/>
+      <w:numFmt w:val="bullet"/>
+      <w:lvlText w:val=""/>
+      <w:lvlJc w:val="left"/>
+      <w:pPr>
+        <w:ind w:left="6480" w:hanging="360"/>
+      </w:pPr>
+      <w:rPr>
+        <w:rFonts w:ascii="Wingdings" w:hAnsi="Wingdings" w:hint="default"/>
+      </w:rPr>
+    </w:lvl>
+  </w:abstractNum>
+  <w:abstractNum w:abstractNumId="1">
+    <w:nsid w:val="24602A16"/>
+    <w:multiLevelType w:val="hybridMultilevel"/>
+    <w:tmpl w:val="D26044EE"/>
+    <w:lvl w:ilvl="0" w:tplc="04090001">
+      <w:start w:val="1"/>
+      <w:numFmt w:val="bullet"/>
+      <w:lvlText w:val=""/>
+      <w:lvlJc w:val="left"/>
+      <w:pPr>
+        <w:ind w:left="720" w:hanging="360"/>
+      </w:pPr>
+      <w:rPr>
+        <w:rFonts w:ascii="Symbol" w:hAnsi="Symbol" w:hint="default"/>
+      </w:rPr>
+    </w:lvl>
+    <w:lvl w:ilvl="1" w:tplc="04090003">
+      <w:start w:val="1"/>
+      <w:numFmt w:val="bullet"/>
+      <w:lvlText w:val="o"/>
+      <w:lvlJc w:val="left"/>
+      <w:pPr>
+        <w:ind w:left="1440" w:hanging="360"/>
+      </w:pPr>
+      <w:rPr>
+        <w:rFonts w:ascii="Courier New" w:hAnsi="Courier New" w:cs="Courier New" w:hint="default"/>
+      </w:rPr>
+    </w:lvl>
+    <w:lvl w:ilvl="2" w:tplc="04090005" w:tentative="1">
+      <w:start w:val="1"/>
+      <w:numFmt w:val="bullet"/>
+      <w:lvlText w:val=""/>
+      <w:lvlJc w:val="left"/>
+      <w:pPr>
+        <w:ind w:left="2160" w:hanging="360"/>
+      </w:pPr>
+      <w:rPr>
+        <w:rFonts w:ascii="Wingdings" w:hAnsi="Wingdings" w:hint="default"/>
+      </w:rPr>
+    </w:lvl>
+    <w:lvl w:ilvl="3" w:tplc="04090001" w:tentative="1">
+      <w:start w:val="1"/>
+      <w:numFmt w:val="bullet"/>
+      <w:lvlText w:val=""/>
+      <w:lvlJc w:val="left"/>
+      <w:pPr>
+        <w:ind w:left="2880" w:hanging="360"/>
+      </w:pPr>
+      <w:rPr>
+        <w:rFonts w:ascii="Symbol" w:hAnsi="Symbol" w:hint="default"/>
+      </w:rPr>
+    </w:lvl>
+    <w:lvl w:ilvl="4" w:tplc="04090003" w:tentative="1">
+      <w:start w:val="1"/>
+      <w:numFmt w:val="bullet"/>
+      <w:lvlText w:val="o"/>
+      <w:lvlJc w:val="left"/>
+      <w:pPr>
+        <w:ind w:left="3600" w:hanging="360"/>
+      </w:pPr>
+      <w:rPr>
+        <w:rFonts w:ascii="Courier New" w:hAnsi="Courier New" w:cs="Courier New" w:hint="default"/>
+      </w:rPr>
+    </w:lvl>
+    <w:lvl w:ilvl="5" w:tplc="04090005" w:tentative="1">
+      <w:start w:val="1"/>
+      <w:numFmt w:val="bullet"/>
+      <w:lvlText w:val=""/>
+      <w:lvlJc w:val="left"/>
+      <w:pPr>
+        <w:ind w:left="4320" w:hanging="360"/>
+      </w:pPr>
+      <w:rPr>
+        <w:rFonts w:ascii="Wingdings" w:hAnsi="Wingdings" w:hint="default"/>
+      </w:rPr>
+    </w:lvl>
+    <w:lvl w:ilvl="6" w:tplc="04090001" w:tentative="1">
+      <w:start w:val="1"/>
+      <w:numFmt w:val="bullet"/>
+      <w:lvlText w:val=""/>
+      <w:lvlJc w:val="left"/>
+      <w:pPr>
+        <w:ind w:left="5040" w:hanging="360"/>
+      </w:pPr>
+      <w:rPr>
+        <w:rFonts w:ascii="Symbol" w:hAnsi="Symbol" w:hint="default"/>
+      </w:rPr>
+    </w:lvl>
+    <w:lvl w:ilvl="7" w:tplc="04090003" w:tentative="1">
+      <w:start w:val="1"/>
+      <w:numFmt w:val="bullet"/>
+      <w:lvlText w:val="o"/>
+      <w:lvlJc w:val="left"/>
+      <w:pPr>
+        <w:ind w:left="5760" w:hanging="360"/>
+      </w:pPr>
+      <w:rPr>
+        <w:rFonts w:ascii="Courier New" w:hAnsi="Courier New" w:cs="Courier New" w:hint="default"/>
+      </w:rPr>
+    </w:lvl>
+    <w:lvl w:ilvl="8" w:tplc="04090005" w:tentative="1">
+      <w:start w:val="1"/>
+      <w:numFmt w:val="bullet"/>
+      <w:lvlText w:val=""/>
+      <w:lvlJc w:val="left"/>
+      <w:pPr>
+        <w:ind w:left="6480" w:hanging="360"/>
+      </w:pPr>
+      <w:rPr>
+        <w:rFonts w:ascii="Wingdings" w:hAnsi="Wingdings" w:hint="default"/>
+      </w:rPr>
+    </w:lvl>
+  </w:abstractNum>
+  <w:abstractNum w:abstractNumId="2">
+    <w:nsid w:val="41DA13F4"/>
+    <w:multiLevelType w:val="hybridMultilevel"/>
+    <w:tmpl w:val="B2449232"/>
+    <w:lvl w:ilvl="0" w:tplc="0809000F">
+      <w:start w:val="1"/>
+      <w:numFmt w:val="decimal"/>
+      <w:lvlText w:val="%1."/>
+      <w:lvlJc w:val="left"/>
+      <w:pPr>
+        <w:ind w:left="720" w:hanging="360"/>
+      </w:pPr>
+      <w:rPr>
+        <w:rFonts w:hint="default"/>
+      </w:rPr>
+    </w:lvl>
+    <w:lvl w:ilvl="1" w:tplc="08090019" w:tentative="1">
+      <w:start w:val="1"/>
+      <w:numFmt w:val="lowerLetter"/>
+      <w:lvlText w:val="%2."/>
+      <w:lvlJc w:val="left"/>
+      <w:pPr>
+        <w:ind w:left="1440" w:hanging="360"/>
+      </w:pPr>
+    </w:lvl>
+    <w:lvl w:ilvl="2" w:tplc="0809001B" w:tentative="1">
+      <w:start w:val="1"/>
+      <w:numFmt w:val="lowerRoman"/>
+      <w:lvlText w:val="%3."/>
+      <w:lvlJc w:val="right"/>
+      <w:pPr>
+        <w:ind w:left="2160" w:hanging="180"/>
+      </w:pPr>
+    </w:lvl>
+    <w:lvl w:ilvl="3" w:tplc="0809000F" w:tentative="1">
+      <w:start w:val="1"/>
+      <w:numFmt w:val="decimal"/>
+      <w:lvlText w:val="%4."/>
+      <w:lvlJc w:val="left"/>
+      <w:pPr>
+        <w:ind w:left="2880" w:hanging="360"/>
+      </w:pPr>
+    </w:lvl>
+    <w:lvl w:ilvl="4" w:tplc="08090019" w:tentative="1">
+      <w:start w:val="1"/>
+      <w:numFmt w:val="lowerLetter"/>
+      <w:lvlText w:val="%5."/>
+      <w:lvlJc w:val="left"/>
+      <w:pPr>
+        <w:ind w:left="3600" w:hanging="360"/>
+      </w:pPr>
+    </w:lvl>
+    <w:lvl w:ilvl="5" w:tplc="0809001B" w:tentative="1">
+      <w:start w:val="1"/>
+      <w:numFmt w:val="lowerRoman"/>
+      <w:lvlText w:val="%6."/>
+      <w:lvlJc w:val="right"/>
+      <w:pPr>
+        <w:ind w:left="4320" w:hanging="180"/>
+      </w:pPr>
+    </w:lvl>
+    <w:lvl w:ilvl="6" w:tplc="0809000F" w:tentative="1">
+      <w:start w:val="1"/>
+      <w:numFmt w:val="decimal"/>
+      <w:lvlText w:val="%7."/>
+      <w:lvlJc w:val="left"/>
+      <w:pPr>
+        <w:ind w:left="5040" w:hanging="360"/>
+      </w:pPr>
+    </w:lvl>
+    <w:lvl w:ilvl="7" w:tplc="08090019" w:tentative="1">
+      <w:start w:val="1"/>
+      <w:numFmt w:val="lowerLetter"/>
+      <w:lvlText w:val="%8."/>
+      <w:lvlJc w:val="left"/>
+      <w:pPr>
+        <w:ind w:left="5760" w:hanging="360"/>
+      </w:pPr>
+    </w:lvl>
+    <w:lvl w:ilvl="8" w:tplc="0809001B" w:tentative="1">
+      <w:start w:val="1"/>
+      <w:numFmt w:val="lowerRoman"/>
+      <w:lvlText w:val="%9."/>
+      <w:lvlJc w:val="right"/>
+      <w:pPr>
+        <w:ind w:left="6480" w:hanging="180"/>
+      </w:pPr>
+    </w:lvl>
+  </w:abstractNum>
+  <w:abstractNum w:abstractNumId="3">
+    <w:nsid w:val="5EC028B9"/>
+    <w:multiLevelType w:val="hybridMultilevel"/>
+    <w:tmpl w:val="569C2576"/>
+    <w:lvl w:ilvl="0" w:tplc="04090001">
+      <w:start w:val="1"/>
+      <w:numFmt w:val="bullet"/>
+      <w:lvlText w:val=""/>
+      <w:lvlJc w:val="left"/>
+      <w:pPr>
+        <w:ind w:left="720" w:hanging="360"/>
+      </w:pPr>
+      <w:rPr>
+        <w:rFonts w:ascii="Symbol" w:hAnsi="Symbol" w:hint="default"/>
+      </w:rPr>
+    </w:lvl>
+    <w:lvl w:ilvl="1" w:tplc="04090003">
+      <w:start w:val="1"/>
+      <w:numFmt w:val="bullet"/>
+      <w:lvlText w:val="o"/>
+      <w:lvlJc w:val="left"/>
+      <w:pPr>
+        <w:ind w:left="1440" w:hanging="360"/>
+      </w:pPr>
+      <w:rPr>
+        <w:rFonts w:ascii="Courier New" w:hAnsi="Courier New" w:cs="Courier New" w:hint="default"/>
+      </w:rPr>
+    </w:lvl>
+    <w:lvl w:ilvl="2" w:tplc="04090005" w:tentative="1">
+      <w:start w:val="1"/>
+      <w:numFmt w:val="bullet"/>
+      <w:lvlText w:val=""/>
+      <w:lvlJc w:val="left"/>
+      <w:pPr>
+        <w:ind w:left="2160" w:hanging="360"/>
+      </w:pPr>
+      <w:rPr>
+        <w:rFonts w:ascii="Wingdings" w:hAnsi="Wingdings" w:hint="default"/>
+      </w:rPr>
+    </w:lvl>
+    <w:lvl w:ilvl="3" w:tplc="04090001" w:tentative="1">
+      <w:start w:val="1"/>
+      <w:numFmt w:val="bullet"/>
+      <w:lvlText w:val=""/>
+      <w:lvlJc w:val="left"/>
+      <w:pPr>
+        <w:ind w:left="2880" w:hanging="360"/>
+      </w:pPr>
+      <w:rPr>
+        <w:rFonts w:ascii="Symbol" w:hAnsi="Symbol" w:hint="default"/>
+      </w:rPr>
+    </w:lvl>
+    <w:lvl w:ilvl="4" w:tplc="04090003" w:tentative="1">
+      <w:start w:val="1"/>
+      <w:numFmt w:val="bullet"/>
+      <w:lvlText w:val="o"/>
+      <w:lvlJc w:val="left"/>
+      <w:pPr>
+        <w:ind w:left="3600" w:hanging="360"/>
+      </w:pPr>
+      <w:rPr>
+        <w:rFonts w:ascii="Courier New" w:hAnsi="Courier New" w:cs="Courier New" w:hint="default"/>
+      </w:rPr>
+    </w:lvl>
+    <w:lvl w:ilvl="5" w:tplc="04090005" w:tentative="1">
+      <w:start w:val="1"/>
+      <w:numFmt w:val="bullet"/>
+      <w:lvlText w:val=""/>
+      <w:lvlJc w:val="left"/>
+      <w:pPr>
+        <w:ind w:left="4320" w:hanging="360"/>
+      </w:pPr>
+      <w:rPr>
+        <w:rFonts w:ascii="Wingdings" w:hAnsi="Wingdings" w:hint="default"/>
+      </w:rPr>
+    </w:lvl>
+    <w:lvl w:ilvl="6" w:tplc="04090001" w:tentative="1">
+      <w:start w:val="1"/>
+      <w:numFmt w:val="bullet"/>
+      <w:lvlText w:val=""/>
+      <w:lvlJc w:val="left"/>
+      <w:pPr>
+        <w:ind w:left="5040" w:hanging="360"/>
+      </w:pPr>
+      <w:rPr>
+        <w:rFonts w:ascii="Symbol" w:hAnsi="Symbol" w:hint="default"/>
+      </w:rPr>
+    </w:lvl>
+    <w:lvl w:ilvl="7" w:tplc="04090003" w:tentative="1">
+      <w:start w:val="1"/>
+      <w:numFmt w:val="bullet"/>
+      <w:lvlText w:val="o"/>
+      <w:lvlJc w:val="left"/>
+      <w:pPr>
+        <w:ind w:left="5760" w:hanging="360"/>
+      </w:pPr>
+      <w:rPr>
+        <w:rFonts w:ascii="Courier New" w:hAnsi="Courier New" w:cs="Courier New" w:hint="default"/>
+      </w:rPr>
+    </w:lvl>
+    <w:lvl w:ilvl="8" w:tplc="04090005" w:tentative="1">
+      <w:start w:val="1"/>
+      <w:numFmt w:val="bullet"/>
+      <w:lvlText w:val=""/>
+      <w:lvlJc w:val="left"/>
+      <w:pPr>
+        <w:ind w:left="6480" w:hanging="360"/>
+      </w:pPr>
+      <w:rPr>
+        <w:rFonts w:ascii="Wingdings" w:hAnsi="Wingdings" w:hint="default"/>
+      </w:rPr>
+    </w:lvl>
+  </w:abstractNum>
+  <w:abstractNum w:abstractNumId="4">
+    <w:nsid w:val="7EDC0840"/>
+    <w:multiLevelType w:val="hybridMultilevel"/>
+    <w:tmpl w:val="455894FA"/>
+    <w:lvl w:ilvl="0" w:tplc="0409000F">
+      <w:start w:val="1"/>
+      <w:numFmt w:val="decimal"/>
+      <w:lvlText w:val="%1."/>
+      <w:lvlJc w:val="left"/>
+      <w:pPr>
+        <w:ind w:left="1800" w:hanging="360"/>
+      </w:pPr>
+    </w:lvl>
+    <w:lvl w:ilvl="1" w:tplc="04090019" w:tentative="1">
+      <w:start w:val="1"/>
+      <w:numFmt w:val="lowerLetter"/>
+      <w:lvlText w:val="%2."/>
+      <w:lvlJc w:val="left"/>
+      <w:pPr>
+        <w:ind w:left="2520" w:hanging="360"/>
+      </w:pPr>
+    </w:lvl>
+    <w:lvl w:ilvl="2" w:tplc="0409001B" w:tentative="1">
+      <w:start w:val="1"/>
+      <w:numFmt w:val="lowerRoman"/>
+      <w:lvlText w:val="%3."/>
+      <w:lvlJc w:val="right"/>
+      <w:pPr>
+        <w:ind w:left="3240" w:hanging="180"/>
+      </w:pPr>
+    </w:lvl>
+    <w:lvl w:ilvl="3" w:tplc="0409000F" w:tentative="1">
+      <w:start w:val="1"/>
+      <w:numFmt w:val="decimal"/>
+      <w:lvlText w:val="%4."/>
+      <w:lvlJc w:val="left"/>
+      <w:pPr>
+        <w:ind w:left="3960" w:hanging="360"/>
+      </w:pPr>
+    </w:lvl>
+    <w:lvl w:ilvl="4" w:tplc="04090019" w:tentative="1">
+      <w:start w:val="1"/>
+      <w:numFmt w:val="lowerLetter"/>
+      <w:lvlText w:val="%5."/>
+      <w:lvlJc w:val="left"/>
+      <w:pPr>
+        <w:ind w:left="4680" w:hanging="360"/>
+      </w:pPr>
+    </w:lvl>
+    <w:lvl w:ilvl="5" w:tplc="0409001B" w:tentative="1">
+      <w:start w:val="1"/>
+      <w:numFmt w:val="lowerRoman"/>
+      <w:lvlText w:val="%6."/>
+      <w:lvlJc w:val="right"/>
+      <w:pPr>
+        <w:ind w:left="5400" w:hanging="180"/>
+      </w:pPr>
+    </w:lvl>
+    <w:lvl w:ilvl="6" w:tplc="0409000F" w:tentative="1">
+      <w:start w:val="1"/>
+      <w:numFmt w:val="decimal"/>
+      <w:lvlText w:val="%7."/>
+      <w:lvlJc w:val="left"/>
+      <w:pPr>
+        <w:ind w:left="6120" w:hanging="360"/>
+      </w:pPr>
+    </w:lvl>
+    <w:lvl w:ilvl="7" w:tplc="04090019" w:tentative="1">
+      <w:start w:val="1"/>
+      <w:numFmt w:val="lowerLetter"/>
+      <w:lvlText w:val="%8."/>
+      <w:lvlJc w:val="left"/>
+      <w:pPr>
+        <w:ind w:left="6840" w:hanging="360"/>
+      </w:pPr>
+    </w:lvl>
+    <w:lvl w:ilvl="8" w:tplc="0409001B" w:tentative="1">
+      <w:start w:val="1"/>
+      <w:numFmt w:val="lowerRoman"/>
+      <w:lvlText w:val="%9."/>
+      <w:lvlJc w:val="right"/>
+      <w:pPr>
+        <w:ind w:left="7560" w:hanging="180"/>
+      </w:pPr>
+    </w:lvl>
+  </w:abstractNum>
+  <w:num w:numId="1">
+    <w:abstractNumId w:val="0"/>
+  </w:num>
+  <w:num w:numId="2">
+    <w:abstractNumId w:val="4"/>
+  </w:num>
+  <w:num w:numId="3">
+    <w:abstractNumId w:val="1"/>
+  </w:num>
+  <w:num w:numId="4">
+    <w:abstractNumId w:val="3"/>
+  </w:num>
+  <w:num w:numId="5">
+    <w:abstractNumId w:val="2"/>
+  </w:num>
+</w:numbering>
 </file>
 
 <file path=word/styles.xml><?xml version="1.0" encoding="utf-8"?>
@@ -2557,7 +5317,1083 @@
       </w:tblCellMar>
     </w:tblPr>
   </w:style>
+  <w:style w:type="paragraph" w:styleId="ListParagraph">
+    <w:name w:val="List Paragraph"/>
+    <w:basedOn w:val="Normal"/>
+    <w:uiPriority w:val="34"/>
+    <w:qFormat/>
+    <w:rsid w:val="00E268C9"/>
+    <w:pPr>
+      <w:spacing w:after="0" w:line="240" w:lineRule="auto"/>
+      <w:ind w:left="720"/>
+      <w:contextualSpacing/>
+      <w:jc w:val="left"/>
+    </w:pPr>
+    <w:rPr>
+      <w:rFonts w:eastAsiaTheme="minorHAnsi"/>
+      <w:sz w:val="24"/>
+      <w:szCs w:val="24"/>
+      <w:lang w:val="en-US" w:eastAsia="en-US" w:bidi="ar-SA"/>
+    </w:rPr>
+  </w:style>
+  <w:style w:type="paragraph" w:styleId="FootnoteText">
+    <w:name w:val="footnote text"/>
+    <w:basedOn w:val="Normal"/>
+    <w:link w:val="FootnoteTextChar"/>
+    <w:uiPriority w:val="99"/>
+    <w:unhideWhenUsed/>
+    <w:rsid w:val="00E268C9"/>
+    <w:pPr>
+      <w:spacing w:after="0" w:line="240" w:lineRule="auto"/>
+      <w:jc w:val="left"/>
+    </w:pPr>
+    <w:rPr>
+      <w:rFonts w:eastAsiaTheme="minorHAnsi"/>
+      <w:sz w:val="24"/>
+      <w:szCs w:val="24"/>
+      <w:lang w:val="en-US" w:eastAsia="en-US" w:bidi="ar-SA"/>
+    </w:rPr>
+  </w:style>
+  <w:style w:type="character" w:customStyle="1" w:styleId="FootnoteTextChar">
+    <w:name w:val="Footnote Text Char"/>
+    <w:basedOn w:val="DefaultParagraphFont"/>
+    <w:link w:val="FootnoteText"/>
+    <w:uiPriority w:val="99"/>
+    <w:rsid w:val="00E268C9"/>
+    <w:rPr>
+      <w:rFonts w:eastAsiaTheme="minorHAnsi"/>
+      <w:sz w:val="24"/>
+      <w:szCs w:val="24"/>
+      <w:lang w:val="en-US" w:eastAsia="en-US" w:bidi="ar-SA"/>
+    </w:rPr>
+  </w:style>
+  <w:style w:type="character" w:styleId="FootnoteReference">
+    <w:name w:val="footnote reference"/>
+    <w:basedOn w:val="DefaultParagraphFont"/>
+    <w:uiPriority w:val="99"/>
+    <w:unhideWhenUsed/>
+    <w:rsid w:val="00E268C9"/>
+    <w:rPr>
+      <w:vertAlign w:val="superscript"/>
+    </w:rPr>
+  </w:style>
 </w:styles>
+</file>
+
+<file path=word/charts/chart1.xml><?xml version="1.0" encoding="utf-8"?>
+<c:chartSpace xmlns:c="http://schemas.openxmlformats.org/drawingml/2006/chart" xmlns:a="http://schemas.openxmlformats.org/drawingml/2006/main" xmlns:r="http://schemas.openxmlformats.org/officeDocument/2006/relationships">
+  <c:date1904 val="0"/>
+  <c:lang val="en-US"/>
+  <c:roundedCorners val="0"/>
+  <mc:AlternateContent xmlns:mc="http://schemas.openxmlformats.org/markup-compatibility/2006">
+    <mc:Choice xmlns:c14="http://schemas.microsoft.com/office/drawing/2007/8/2/chart" Requires="c14">
+      <c14:style val="102"/>
+    </mc:Choice>
+    <mc:Fallback>
+      <c:style val="2"/>
+    </mc:Fallback>
+  </mc:AlternateContent>
+  <c:chart>
+    <c:title>
+      <c:tx>
+        <c:rich>
+          <a:bodyPr rot="0" spcFirstLastPara="1" vertOverflow="ellipsis" vert="horz" wrap="square" anchor="ctr" anchorCtr="1"/>
+          <a:lstStyle/>
+          <a:p>
+            <a:pPr>
+              <a:defRPr sz="1400" b="0" i="0" u="none" strike="noStrike" kern="1200" spc="0" baseline="0">
+                <a:solidFill>
+                  <a:schemeClr val="tx1">
+                    <a:lumMod val="65000"/>
+                    <a:lumOff val="35000"/>
+                  </a:schemeClr>
+                </a:solidFill>
+                <a:latin typeface="+mn-lt"/>
+                <a:ea typeface="+mn-ea"/>
+                <a:cs typeface="+mn-cs"/>
+              </a:defRPr>
+            </a:pPr>
+            <a:r>
+              <a:rPr lang="en-US"/>
+              <a:t>Hue</a:t>
+            </a:r>
+            <a:r>
+              <a:rPr lang="en-US" baseline="0"/>
+              <a:t> og refleksion</a:t>
+            </a:r>
+            <a:endParaRPr lang="en-US"/>
+          </a:p>
+        </c:rich>
+      </c:tx>
+      <c:overlay val="0"/>
+      <c:spPr>
+        <a:noFill/>
+        <a:ln>
+          <a:noFill/>
+        </a:ln>
+        <a:effectLst/>
+      </c:spPr>
+      <c:txPr>
+        <a:bodyPr rot="0" spcFirstLastPara="1" vertOverflow="ellipsis" vert="horz" wrap="square" anchor="ctr" anchorCtr="1"/>
+        <a:lstStyle/>
+        <a:p>
+          <a:pPr>
+            <a:defRPr sz="1400" b="0" i="0" u="none" strike="noStrike" kern="1200" spc="0" baseline="0">
+              <a:solidFill>
+                <a:schemeClr val="tx1">
+                  <a:lumMod val="65000"/>
+                  <a:lumOff val="35000"/>
+                </a:schemeClr>
+              </a:solidFill>
+              <a:latin typeface="+mn-lt"/>
+              <a:ea typeface="+mn-ea"/>
+              <a:cs typeface="+mn-cs"/>
+            </a:defRPr>
+          </a:pPr>
+          <a:endParaRPr lang="en-US"/>
+        </a:p>
+      </c:txPr>
+    </c:title>
+    <c:autoTitleDeleted val="0"/>
+    <c:plotArea>
+      <c:layout/>
+      <c:barChart>
+        <c:barDir val="col"/>
+        <c:grouping val="clustered"/>
+        <c:varyColors val="0"/>
+        <c:ser>
+          <c:idx val="0"/>
+          <c:order val="0"/>
+          <c:tx>
+            <c:strRef>
+              <c:f>Sheet1!$B$1</c:f>
+              <c:strCache>
+                <c:ptCount val="1"/>
+                <c:pt idx="0">
+                  <c:v>Farverefleksion (hue)</c:v>
+                </c:pt>
+              </c:strCache>
+            </c:strRef>
+          </c:tx>
+          <c:spPr>
+            <a:solidFill>
+              <a:schemeClr val="accent1"/>
+            </a:solidFill>
+            <a:ln>
+              <a:noFill/>
+            </a:ln>
+            <a:effectLst/>
+          </c:spPr>
+          <c:invertIfNegative val="0"/>
+          <c:cat>
+            <c:strRef>
+              <c:f>Sheet1!$A$2:$A$5</c:f>
+              <c:strCache>
+                <c:ptCount val="4"/>
+                <c:pt idx="0">
+                  <c:v>Gangareal Grå overflade</c:v>
+                </c:pt>
+                <c:pt idx="1">
+                  <c:v>Gangareal Blå streg</c:v>
+                </c:pt>
+                <c:pt idx="2">
+                  <c:v>Testbane Hvid overflade</c:v>
+                </c:pt>
+                <c:pt idx="3">
+                  <c:v>Testbane Grå streg</c:v>
+                </c:pt>
+              </c:strCache>
+            </c:strRef>
+          </c:cat>
+          <c:val>
+            <c:numRef>
+              <c:f>Sheet1!$B$2:$B$5</c:f>
+              <c:numCache>
+                <c:formatCode>General</c:formatCode>
+                <c:ptCount val="4"/>
+                <c:pt idx="0">
+                  <c:v>60</c:v>
+                </c:pt>
+                <c:pt idx="1">
+                  <c:v>190</c:v>
+                </c:pt>
+                <c:pt idx="2">
+                  <c:v>62</c:v>
+                </c:pt>
+                <c:pt idx="3">
+                  <c:v>64</c:v>
+                </c:pt>
+              </c:numCache>
+            </c:numRef>
+          </c:val>
+        </c:ser>
+        <c:ser>
+          <c:idx val="1"/>
+          <c:order val="1"/>
+          <c:tx>
+            <c:strRef>
+              <c:f>Sheet1!$C$1</c:f>
+              <c:strCache>
+                <c:ptCount val="1"/>
+                <c:pt idx="0">
+                  <c:v>Refleksion fra eget lys</c:v>
+                </c:pt>
+              </c:strCache>
+            </c:strRef>
+          </c:tx>
+          <c:spPr>
+            <a:solidFill>
+              <a:schemeClr val="accent2"/>
+            </a:solidFill>
+            <a:ln>
+              <a:noFill/>
+            </a:ln>
+            <a:effectLst/>
+          </c:spPr>
+          <c:invertIfNegative val="0"/>
+          <c:cat>
+            <c:strRef>
+              <c:f>Sheet1!$A$2:$A$5</c:f>
+              <c:strCache>
+                <c:ptCount val="4"/>
+                <c:pt idx="0">
+                  <c:v>Gangareal Grå overflade</c:v>
+                </c:pt>
+                <c:pt idx="1">
+                  <c:v>Gangareal Blå streg</c:v>
+                </c:pt>
+                <c:pt idx="2">
+                  <c:v>Testbane Hvid overflade</c:v>
+                </c:pt>
+                <c:pt idx="3">
+                  <c:v>Testbane Grå streg</c:v>
+                </c:pt>
+              </c:strCache>
+            </c:strRef>
+          </c:cat>
+          <c:val>
+            <c:numRef>
+              <c:f>Sheet1!$C$2:$C$5</c:f>
+              <c:numCache>
+                <c:formatCode>General</c:formatCode>
+                <c:ptCount val="4"/>
+                <c:pt idx="0">
+                  <c:v>20</c:v>
+                </c:pt>
+                <c:pt idx="1">
+                  <c:v>10</c:v>
+                </c:pt>
+                <c:pt idx="2">
+                  <c:v>85</c:v>
+                </c:pt>
+                <c:pt idx="3">
+                  <c:v>48</c:v>
+                </c:pt>
+              </c:numCache>
+            </c:numRef>
+          </c:val>
+        </c:ser>
+        <c:ser>
+          <c:idx val="2"/>
+          <c:order val="2"/>
+          <c:tx>
+            <c:strRef>
+              <c:f>Sheet1!$D$1</c:f>
+              <c:strCache>
+                <c:ptCount val="1"/>
+                <c:pt idx="0">
+                  <c:v>Refleksion fra omgivelser</c:v>
+                </c:pt>
+              </c:strCache>
+            </c:strRef>
+          </c:tx>
+          <c:spPr>
+            <a:solidFill>
+              <a:schemeClr val="accent3"/>
+            </a:solidFill>
+            <a:ln>
+              <a:noFill/>
+            </a:ln>
+            <a:effectLst/>
+          </c:spPr>
+          <c:invertIfNegative val="0"/>
+          <c:cat>
+            <c:strRef>
+              <c:f>Sheet1!$A$2:$A$5</c:f>
+              <c:strCache>
+                <c:ptCount val="4"/>
+                <c:pt idx="0">
+                  <c:v>Gangareal Grå overflade</c:v>
+                </c:pt>
+                <c:pt idx="1">
+                  <c:v>Gangareal Blå streg</c:v>
+                </c:pt>
+                <c:pt idx="2">
+                  <c:v>Testbane Hvid overflade</c:v>
+                </c:pt>
+                <c:pt idx="3">
+                  <c:v>Testbane Grå streg</c:v>
+                </c:pt>
+              </c:strCache>
+            </c:strRef>
+          </c:cat>
+          <c:val>
+            <c:numRef>
+              <c:f>Sheet1!$D$2:$D$5</c:f>
+              <c:numCache>
+                <c:formatCode>General</c:formatCode>
+                <c:ptCount val="4"/>
+                <c:pt idx="0">
+                  <c:v>1</c:v>
+                </c:pt>
+                <c:pt idx="1">
+                  <c:v>1</c:v>
+                </c:pt>
+                <c:pt idx="2">
+                  <c:v>7</c:v>
+                </c:pt>
+                <c:pt idx="3">
+                  <c:v>4</c:v>
+                </c:pt>
+              </c:numCache>
+            </c:numRef>
+          </c:val>
+        </c:ser>
+        <c:dLbls>
+          <c:showLegendKey val="0"/>
+          <c:showVal val="0"/>
+          <c:showCatName val="0"/>
+          <c:showSerName val="0"/>
+          <c:showPercent val="0"/>
+          <c:showBubbleSize val="0"/>
+        </c:dLbls>
+        <c:gapWidth val="219"/>
+        <c:overlap val="-27"/>
+        <c:axId val="1448630560"/>
+        <c:axId val="1448632736"/>
+      </c:barChart>
+      <c:catAx>
+        <c:axId val="1448630560"/>
+        <c:scaling>
+          <c:orientation val="minMax"/>
+        </c:scaling>
+        <c:delete val="0"/>
+        <c:axPos val="b"/>
+        <c:numFmt formatCode="General" sourceLinked="1"/>
+        <c:majorTickMark val="none"/>
+        <c:minorTickMark val="none"/>
+        <c:tickLblPos val="nextTo"/>
+        <c:spPr>
+          <a:noFill/>
+          <a:ln w="9525" cap="flat" cmpd="sng" algn="ctr">
+            <a:solidFill>
+              <a:schemeClr val="tx1">
+                <a:lumMod val="15000"/>
+                <a:lumOff val="85000"/>
+              </a:schemeClr>
+            </a:solidFill>
+            <a:round/>
+          </a:ln>
+          <a:effectLst/>
+        </c:spPr>
+        <c:txPr>
+          <a:bodyPr rot="-60000000" spcFirstLastPara="1" vertOverflow="ellipsis" vert="horz" wrap="square" anchor="ctr" anchorCtr="1"/>
+          <a:lstStyle/>
+          <a:p>
+            <a:pPr>
+              <a:defRPr sz="900" b="0" i="0" u="none" strike="noStrike" kern="1200" baseline="0">
+                <a:solidFill>
+                  <a:schemeClr val="tx1">
+                    <a:lumMod val="65000"/>
+                    <a:lumOff val="35000"/>
+                  </a:schemeClr>
+                </a:solidFill>
+                <a:latin typeface="+mn-lt"/>
+                <a:ea typeface="+mn-ea"/>
+                <a:cs typeface="+mn-cs"/>
+              </a:defRPr>
+            </a:pPr>
+            <a:endParaRPr lang="en-US"/>
+          </a:p>
+        </c:txPr>
+        <c:crossAx val="1448632736"/>
+        <c:crosses val="autoZero"/>
+        <c:auto val="1"/>
+        <c:lblAlgn val="ctr"/>
+        <c:lblOffset val="100"/>
+        <c:noMultiLvlLbl val="0"/>
+      </c:catAx>
+      <c:valAx>
+        <c:axId val="1448632736"/>
+        <c:scaling>
+          <c:orientation val="minMax"/>
+        </c:scaling>
+        <c:delete val="0"/>
+        <c:axPos val="l"/>
+        <c:majorGridlines>
+          <c:spPr>
+            <a:ln w="9525" cap="flat" cmpd="sng" algn="ctr">
+              <a:solidFill>
+                <a:schemeClr val="tx1">
+                  <a:lumMod val="15000"/>
+                  <a:lumOff val="85000"/>
+                </a:schemeClr>
+              </a:solidFill>
+              <a:round/>
+            </a:ln>
+            <a:effectLst/>
+          </c:spPr>
+        </c:majorGridlines>
+        <c:numFmt formatCode="General" sourceLinked="1"/>
+        <c:majorTickMark val="none"/>
+        <c:minorTickMark val="none"/>
+        <c:tickLblPos val="nextTo"/>
+        <c:spPr>
+          <a:noFill/>
+          <a:ln>
+            <a:noFill/>
+          </a:ln>
+          <a:effectLst/>
+        </c:spPr>
+        <c:txPr>
+          <a:bodyPr rot="-60000000" spcFirstLastPara="1" vertOverflow="ellipsis" vert="horz" wrap="square" anchor="ctr" anchorCtr="1"/>
+          <a:lstStyle/>
+          <a:p>
+            <a:pPr>
+              <a:defRPr sz="900" b="0" i="0" u="none" strike="noStrike" kern="1200" baseline="0">
+                <a:solidFill>
+                  <a:schemeClr val="tx1">
+                    <a:lumMod val="65000"/>
+                    <a:lumOff val="35000"/>
+                  </a:schemeClr>
+                </a:solidFill>
+                <a:latin typeface="+mn-lt"/>
+                <a:ea typeface="+mn-ea"/>
+                <a:cs typeface="+mn-cs"/>
+              </a:defRPr>
+            </a:pPr>
+            <a:endParaRPr lang="en-US"/>
+          </a:p>
+        </c:txPr>
+        <c:crossAx val="1448630560"/>
+        <c:crosses val="autoZero"/>
+        <c:crossBetween val="between"/>
+      </c:valAx>
+      <c:spPr>
+        <a:noFill/>
+        <a:ln>
+          <a:noFill/>
+        </a:ln>
+        <a:effectLst/>
+      </c:spPr>
+    </c:plotArea>
+    <c:legend>
+      <c:legendPos val="b"/>
+      <c:overlay val="0"/>
+      <c:spPr>
+        <a:noFill/>
+        <a:ln>
+          <a:noFill/>
+        </a:ln>
+        <a:effectLst/>
+      </c:spPr>
+      <c:txPr>
+        <a:bodyPr rot="0" spcFirstLastPara="1" vertOverflow="ellipsis" vert="horz" wrap="square" anchor="ctr" anchorCtr="1"/>
+        <a:lstStyle/>
+        <a:p>
+          <a:pPr>
+            <a:defRPr sz="900" b="0" i="0" u="none" strike="noStrike" kern="1200" baseline="0">
+              <a:solidFill>
+                <a:schemeClr val="tx1">
+                  <a:lumMod val="65000"/>
+                  <a:lumOff val="35000"/>
+                </a:schemeClr>
+              </a:solidFill>
+              <a:latin typeface="+mn-lt"/>
+              <a:ea typeface="+mn-ea"/>
+              <a:cs typeface="+mn-cs"/>
+            </a:defRPr>
+          </a:pPr>
+          <a:endParaRPr lang="en-US"/>
+        </a:p>
+      </c:txPr>
+    </c:legend>
+    <c:plotVisOnly val="1"/>
+    <c:dispBlanksAs val="gap"/>
+    <c:showDLblsOverMax val="0"/>
+  </c:chart>
+  <c:spPr>
+    <a:solidFill>
+      <a:schemeClr val="bg1"/>
+    </a:solidFill>
+    <a:ln w="9525" cap="flat" cmpd="sng" algn="ctr">
+      <a:solidFill>
+        <a:schemeClr val="tx1">
+          <a:lumMod val="15000"/>
+          <a:lumOff val="85000"/>
+        </a:schemeClr>
+      </a:solidFill>
+      <a:round/>
+    </a:ln>
+    <a:effectLst/>
+  </c:spPr>
+  <c:txPr>
+    <a:bodyPr/>
+    <a:lstStyle/>
+    <a:p>
+      <a:pPr>
+        <a:defRPr/>
+      </a:pPr>
+      <a:endParaRPr lang="en-US"/>
+    </a:p>
+  </c:txPr>
+  <c:externalData r:id="rId3">
+    <c:autoUpdate val="0"/>
+  </c:externalData>
+</c:chartSpace>
+</file>
+
+<file path=word/charts/colors1.xml><?xml version="1.0" encoding="utf-8"?>
+<cs:colorStyle xmlns:cs="http://schemas.microsoft.com/office/drawing/2012/chartStyle" xmlns:a="http://schemas.openxmlformats.org/drawingml/2006/main" meth="cycle" id="10">
+  <a:schemeClr val="accent1"/>
+  <a:schemeClr val="accent2"/>
+  <a:schemeClr val="accent3"/>
+  <a:schemeClr val="accent4"/>
+  <a:schemeClr val="accent5"/>
+  <a:schemeClr val="accent6"/>
+  <cs:variation/>
+  <cs:variation>
+    <a:lumMod val="60000"/>
+  </cs:variation>
+  <cs:variation>
+    <a:lumMod val="80000"/>
+    <a:lumOff val="20000"/>
+  </cs:variation>
+  <cs:variation>
+    <a:lumMod val="80000"/>
+  </cs:variation>
+  <cs:variation>
+    <a:lumMod val="60000"/>
+    <a:lumOff val="40000"/>
+  </cs:variation>
+  <cs:variation>
+    <a:lumMod val="50000"/>
+  </cs:variation>
+  <cs:variation>
+    <a:lumMod val="70000"/>
+    <a:lumOff val="30000"/>
+  </cs:variation>
+  <cs:variation>
+    <a:lumMod val="70000"/>
+  </cs:variation>
+  <cs:variation>
+    <a:lumMod val="50000"/>
+    <a:lumOff val="50000"/>
+  </cs:variation>
+</cs:colorStyle>
+</file>
+
+<file path=word/charts/style1.xml><?xml version="1.0" encoding="utf-8"?>
+<cs:chartStyle xmlns:cs="http://schemas.microsoft.com/office/drawing/2012/chartStyle" xmlns:a="http://schemas.openxmlformats.org/drawingml/2006/main" id="201">
+  <cs:axisTitle>
+    <cs:lnRef idx="0"/>
+    <cs:fillRef idx="0"/>
+    <cs:effectRef idx="0"/>
+    <cs:fontRef idx="minor">
+      <a:schemeClr val="tx1">
+        <a:lumMod val="65000"/>
+        <a:lumOff val="35000"/>
+      </a:schemeClr>
+    </cs:fontRef>
+    <cs:defRPr sz="1000" kern="1200"/>
+  </cs:axisTitle>
+  <cs:categoryAxis>
+    <cs:lnRef idx="0"/>
+    <cs:fillRef idx="0"/>
+    <cs:effectRef idx="0"/>
+    <cs:fontRef idx="minor">
+      <a:schemeClr val="tx1">
+        <a:lumMod val="65000"/>
+        <a:lumOff val="35000"/>
+      </a:schemeClr>
+    </cs:fontRef>
+    <cs:spPr>
+      <a:ln w="9525" cap="flat" cmpd="sng" algn="ctr">
+        <a:solidFill>
+          <a:schemeClr val="tx1">
+            <a:lumMod val="15000"/>
+            <a:lumOff val="85000"/>
+          </a:schemeClr>
+        </a:solidFill>
+        <a:round/>
+      </a:ln>
+    </cs:spPr>
+    <cs:defRPr sz="900" kern="1200"/>
+  </cs:categoryAxis>
+  <cs:chartArea mods="allowNoFillOverride allowNoLineOverride">
+    <cs:lnRef idx="0"/>
+    <cs:fillRef idx="0"/>
+    <cs:effectRef idx="0"/>
+    <cs:fontRef idx="minor">
+      <a:schemeClr val="tx1"/>
+    </cs:fontRef>
+    <cs:spPr>
+      <a:solidFill>
+        <a:schemeClr val="bg1"/>
+      </a:solidFill>
+      <a:ln w="9525" cap="flat" cmpd="sng" algn="ctr">
+        <a:solidFill>
+          <a:schemeClr val="tx1">
+            <a:lumMod val="15000"/>
+            <a:lumOff val="85000"/>
+          </a:schemeClr>
+        </a:solidFill>
+        <a:round/>
+      </a:ln>
+    </cs:spPr>
+    <cs:defRPr sz="1000" kern="1200"/>
+  </cs:chartArea>
+  <cs:dataLabel>
+    <cs:lnRef idx="0"/>
+    <cs:fillRef idx="0"/>
+    <cs:effectRef idx="0"/>
+    <cs:fontRef idx="minor">
+      <a:schemeClr val="tx1">
+        <a:lumMod val="75000"/>
+        <a:lumOff val="25000"/>
+      </a:schemeClr>
+    </cs:fontRef>
+    <cs:defRPr sz="900" kern="1200"/>
+  </cs:dataLabel>
+  <cs:dataLabelCallout>
+    <cs:lnRef idx="0"/>
+    <cs:fillRef idx="0"/>
+    <cs:effectRef idx="0"/>
+    <cs:fontRef idx="minor">
+      <a:schemeClr val="dk1">
+        <a:lumMod val="65000"/>
+        <a:lumOff val="35000"/>
+      </a:schemeClr>
+    </cs:fontRef>
+    <cs:spPr>
+      <a:solidFill>
+        <a:schemeClr val="lt1"/>
+      </a:solidFill>
+      <a:ln>
+        <a:solidFill>
+          <a:schemeClr val="dk1">
+            <a:lumMod val="25000"/>
+            <a:lumOff val="75000"/>
+          </a:schemeClr>
+        </a:solidFill>
+      </a:ln>
+    </cs:spPr>
+    <cs:defRPr sz="900" kern="1200"/>
+    <cs:bodyPr rot="0" spcFirstLastPara="1" vertOverflow="clip" horzOverflow="clip" vert="horz" wrap="square" lIns="36576" tIns="18288" rIns="36576" bIns="18288" anchor="ctr" anchorCtr="1">
+      <a:spAutoFit/>
+    </cs:bodyPr>
+  </cs:dataLabelCallout>
+  <cs:dataPoint>
+    <cs:lnRef idx="0"/>
+    <cs:fillRef idx="1">
+      <cs:styleClr val="auto"/>
+    </cs:fillRef>
+    <cs:effectRef idx="0"/>
+    <cs:fontRef idx="minor">
+      <a:schemeClr val="tx1"/>
+    </cs:fontRef>
+  </cs:dataPoint>
+  <cs:dataPoint3D>
+    <cs:lnRef idx="0"/>
+    <cs:fillRef idx="1">
+      <cs:styleClr val="auto"/>
+    </cs:fillRef>
+    <cs:effectRef idx="0"/>
+    <cs:fontRef idx="minor">
+      <a:schemeClr val="tx1"/>
+    </cs:fontRef>
+  </cs:dataPoint3D>
+  <cs:dataPointLine>
+    <cs:lnRef idx="0">
+      <cs:styleClr val="auto"/>
+    </cs:lnRef>
+    <cs:fillRef idx="1"/>
+    <cs:effectRef idx="0"/>
+    <cs:fontRef idx="minor">
+      <a:schemeClr val="tx1"/>
+    </cs:fontRef>
+    <cs:spPr>
+      <a:ln w="28575" cap="rnd">
+        <a:solidFill>
+          <a:schemeClr val="phClr"/>
+        </a:solidFill>
+        <a:round/>
+      </a:ln>
+    </cs:spPr>
+  </cs:dataPointLine>
+  <cs:dataPointMarker>
+    <cs:lnRef idx="0">
+      <cs:styleClr val="auto"/>
+    </cs:lnRef>
+    <cs:fillRef idx="1">
+      <cs:styleClr val="auto"/>
+    </cs:fillRef>
+    <cs:effectRef idx="0"/>
+    <cs:fontRef idx="minor">
+      <a:schemeClr val="tx1"/>
+    </cs:fontRef>
+    <cs:spPr>
+      <a:ln w="9525">
+        <a:solidFill>
+          <a:schemeClr val="phClr"/>
+        </a:solidFill>
+      </a:ln>
+    </cs:spPr>
+  </cs:dataPointMarker>
+  <cs:dataPointMarkerLayout symbol="circle" size="5"/>
+  <cs:dataPointWireframe>
+    <cs:lnRef idx="0">
+      <cs:styleClr val="auto"/>
+    </cs:lnRef>
+    <cs:fillRef idx="1"/>
+    <cs:effectRef idx="0"/>
+    <cs:fontRef idx="minor">
+      <a:schemeClr val="tx1"/>
+    </cs:fontRef>
+    <cs:spPr>
+      <a:ln w="9525" cap="rnd">
+        <a:solidFill>
+          <a:schemeClr val="phClr"/>
+        </a:solidFill>
+        <a:round/>
+      </a:ln>
+    </cs:spPr>
+  </cs:dataPointWireframe>
+  <cs:dataTable>
+    <cs:lnRef idx="0"/>
+    <cs:fillRef idx="0"/>
+    <cs:effectRef idx="0"/>
+    <cs:fontRef idx="minor">
+      <a:schemeClr val="tx1">
+        <a:lumMod val="65000"/>
+        <a:lumOff val="35000"/>
+      </a:schemeClr>
+    </cs:fontRef>
+    <cs:spPr>
+      <a:noFill/>
+      <a:ln w="9525" cap="flat" cmpd="sng" algn="ctr">
+        <a:solidFill>
+          <a:schemeClr val="tx1">
+            <a:lumMod val="15000"/>
+            <a:lumOff val="85000"/>
+          </a:schemeClr>
+        </a:solidFill>
+        <a:round/>
+      </a:ln>
+    </cs:spPr>
+    <cs:defRPr sz="900" kern="1200"/>
+  </cs:dataTable>
+  <cs:downBar>
+    <cs:lnRef idx="0"/>
+    <cs:fillRef idx="0"/>
+    <cs:effectRef idx="0"/>
+    <cs:fontRef idx="minor">
+      <a:schemeClr val="dk1"/>
+    </cs:fontRef>
+    <cs:spPr>
+      <a:solidFill>
+        <a:schemeClr val="dk1">
+          <a:lumMod val="65000"/>
+          <a:lumOff val="35000"/>
+        </a:schemeClr>
+      </a:solidFill>
+      <a:ln w="9525">
+        <a:solidFill>
+          <a:schemeClr val="tx1">
+            <a:lumMod val="65000"/>
+            <a:lumOff val="35000"/>
+          </a:schemeClr>
+        </a:solidFill>
+      </a:ln>
+    </cs:spPr>
+  </cs:downBar>
+  <cs:dropLine>
+    <cs:lnRef idx="0"/>
+    <cs:fillRef idx="0"/>
+    <cs:effectRef idx="0"/>
+    <cs:fontRef idx="minor">
+      <a:schemeClr val="tx1"/>
+    </cs:fontRef>
+    <cs:spPr>
+      <a:ln w="9525" cap="flat" cmpd="sng" algn="ctr">
+        <a:solidFill>
+          <a:schemeClr val="tx1">
+            <a:lumMod val="35000"/>
+            <a:lumOff val="65000"/>
+          </a:schemeClr>
+        </a:solidFill>
+        <a:round/>
+      </a:ln>
+    </cs:spPr>
+  </cs:dropLine>
+  <cs:errorBar>
+    <cs:lnRef idx="0"/>
+    <cs:fillRef idx="0"/>
+    <cs:effectRef idx="0"/>
+    <cs:fontRef idx="minor">
+      <a:schemeClr val="tx1"/>
+    </cs:fontRef>
+    <cs:spPr>
+      <a:ln w="9525" cap="flat" cmpd="sng" algn="ctr">
+        <a:solidFill>
+          <a:schemeClr val="tx1">
+            <a:lumMod val="65000"/>
+            <a:lumOff val="35000"/>
+          </a:schemeClr>
+        </a:solidFill>
+        <a:round/>
+      </a:ln>
+    </cs:spPr>
+  </cs:errorBar>
+  <cs:floor>
+    <cs:lnRef idx="0"/>
+    <cs:fillRef idx="0"/>
+    <cs:effectRef idx="0"/>
+    <cs:fontRef idx="minor">
+      <a:schemeClr val="tx1"/>
+    </cs:fontRef>
+    <cs:spPr>
+      <a:noFill/>
+      <a:ln>
+        <a:noFill/>
+      </a:ln>
+    </cs:spPr>
+  </cs:floor>
+  <cs:gridlineMajor>
+    <cs:lnRef idx="0"/>
+    <cs:fillRef idx="0"/>
+    <cs:effectRef idx="0"/>
+    <cs:fontRef idx="minor">
+      <a:schemeClr val="tx1"/>
+    </cs:fontRef>
+    <cs:spPr>
+      <a:ln w="9525" cap="flat" cmpd="sng" algn="ctr">
+        <a:solidFill>
+          <a:schemeClr val="tx1">
+            <a:lumMod val="15000"/>
+            <a:lumOff val="85000"/>
+          </a:schemeClr>
+        </a:solidFill>
+        <a:round/>
+      </a:ln>
+    </cs:spPr>
+  </cs:gridlineMajor>
+  <cs:gridlineMinor>
+    <cs:lnRef idx="0"/>
+    <cs:fillRef idx="0"/>
+    <cs:effectRef idx="0"/>
+    <cs:fontRef idx="minor">
+      <a:schemeClr val="tx1"/>
+    </cs:fontRef>
+    <cs:spPr>
+      <a:ln w="9525" cap="flat" cmpd="sng" algn="ctr">
+        <a:solidFill>
+          <a:schemeClr val="tx1">
+            <a:lumMod val="5000"/>
+            <a:lumOff val="95000"/>
+          </a:schemeClr>
+        </a:solidFill>
+        <a:round/>
+      </a:ln>
+    </cs:spPr>
+  </cs:gridlineMinor>
+  <cs:hiLoLine>
+    <cs:lnRef idx="0"/>
+    <cs:fillRef idx="0"/>
+    <cs:effectRef idx="0"/>
+    <cs:fontRef idx="minor">
+      <a:schemeClr val="tx1"/>
+    </cs:fontRef>
+    <cs:spPr>
+      <a:ln w="9525" cap="flat" cmpd="sng" algn="ctr">
+        <a:solidFill>
+          <a:schemeClr val="tx1">
+            <a:lumMod val="75000"/>
+            <a:lumOff val="25000"/>
+          </a:schemeClr>
+        </a:solidFill>
+        <a:round/>
+      </a:ln>
+    </cs:spPr>
+  </cs:hiLoLine>
+  <cs:leaderLine>
+    <cs:lnRef idx="0"/>
+    <cs:fillRef idx="0"/>
+    <cs:effectRef idx="0"/>
+    <cs:fontRef idx="minor">
+      <a:schemeClr val="tx1"/>
+    </cs:fontRef>
+    <cs:spPr>
+      <a:ln w="9525" cap="flat" cmpd="sng" algn="ctr">
+        <a:solidFill>
+          <a:schemeClr val="tx1">
+            <a:lumMod val="35000"/>
+            <a:lumOff val="65000"/>
+          </a:schemeClr>
+        </a:solidFill>
+        <a:round/>
+      </a:ln>
+    </cs:spPr>
+  </cs:leaderLine>
+  <cs:legend>
+    <cs:lnRef idx="0"/>
+    <cs:fillRef idx="0"/>
+    <cs:effectRef idx="0"/>
+    <cs:fontRef idx="minor">
+      <a:schemeClr val="tx1">
+        <a:lumMod val="65000"/>
+        <a:lumOff val="35000"/>
+      </a:schemeClr>
+    </cs:fontRef>
+    <cs:defRPr sz="900" kern="1200"/>
+  </cs:legend>
+  <cs:plotArea mods="allowNoFillOverride allowNoLineOverride">
+    <cs:lnRef idx="0"/>
+    <cs:fillRef idx="0"/>
+    <cs:effectRef idx="0"/>
+    <cs:fontRef idx="minor">
+      <a:schemeClr val="tx1"/>
+    </cs:fontRef>
+  </cs:plotArea>
+  <cs:plotArea3D mods="allowNoFillOverride allowNoLineOverride">
+    <cs:lnRef idx="0"/>
+    <cs:fillRef idx="0"/>
+    <cs:effectRef idx="0"/>
+    <cs:fontRef idx="minor">
+      <a:schemeClr val="tx1"/>
+    </cs:fontRef>
+  </cs:plotArea3D>
+  <cs:seriesAxis>
+    <cs:lnRef idx="0"/>
+    <cs:fillRef idx="0"/>
+    <cs:effectRef idx="0"/>
+    <cs:fontRef idx="minor">
+      <a:schemeClr val="tx1">
+        <a:lumMod val="65000"/>
+        <a:lumOff val="35000"/>
+      </a:schemeClr>
+    </cs:fontRef>
+    <cs:defRPr sz="900" kern="1200"/>
+  </cs:seriesAxis>
+  <cs:seriesLine>
+    <cs:lnRef idx="0"/>
+    <cs:fillRef idx="0"/>
+    <cs:effectRef idx="0"/>
+    <cs:fontRef idx="minor">
+      <a:schemeClr val="tx1"/>
+    </cs:fontRef>
+    <cs:spPr>
+      <a:ln w="9525" cap="flat" cmpd="sng" algn="ctr">
+        <a:solidFill>
+          <a:schemeClr val="tx1">
+            <a:lumMod val="35000"/>
+            <a:lumOff val="65000"/>
+          </a:schemeClr>
+        </a:solidFill>
+        <a:round/>
+      </a:ln>
+    </cs:spPr>
+  </cs:seriesLine>
+  <cs:title>
+    <cs:lnRef idx="0"/>
+    <cs:fillRef idx="0"/>
+    <cs:effectRef idx="0"/>
+    <cs:fontRef idx="minor">
+      <a:schemeClr val="tx1">
+        <a:lumMod val="65000"/>
+        <a:lumOff val="35000"/>
+      </a:schemeClr>
+    </cs:fontRef>
+    <cs:defRPr sz="1400" b="0" kern="1200" spc="0" baseline="0"/>
+  </cs:title>
+  <cs:trendline>
+    <cs:lnRef idx="0">
+      <cs:styleClr val="auto"/>
+    </cs:lnRef>
+    <cs:fillRef idx="0"/>
+    <cs:effectRef idx="0"/>
+    <cs:fontRef idx="minor">
+      <a:schemeClr val="tx1"/>
+    </cs:fontRef>
+    <cs:spPr>
+      <a:ln w="19050" cap="rnd">
+        <a:solidFill>
+          <a:schemeClr val="phClr"/>
+        </a:solidFill>
+        <a:prstDash val="sysDot"/>
+      </a:ln>
+    </cs:spPr>
+  </cs:trendline>
+  <cs:trendlineLabel>
+    <cs:lnRef idx="0"/>
+    <cs:fillRef idx="0"/>
+    <cs:effectRef idx="0"/>
+    <cs:fontRef idx="minor">
+      <a:schemeClr val="tx1">
+        <a:lumMod val="65000"/>
+        <a:lumOff val="35000"/>
+      </a:schemeClr>
+    </cs:fontRef>
+    <cs:defRPr sz="900" kern="1200"/>
+  </cs:trendlineLabel>
+  <cs:upBar>
+    <cs:lnRef idx="0"/>
+    <cs:fillRef idx="0"/>
+    <cs:effectRef idx="0"/>
+    <cs:fontRef idx="minor">
+      <a:schemeClr val="dk1"/>
+    </cs:fontRef>
+    <cs:spPr>
+      <a:solidFill>
+        <a:schemeClr val="lt1"/>
+      </a:solidFill>
+      <a:ln w="9525">
+        <a:solidFill>
+          <a:schemeClr val="tx1">
+            <a:lumMod val="15000"/>
+            <a:lumOff val="85000"/>
+          </a:schemeClr>
+        </a:solidFill>
+      </a:ln>
+    </cs:spPr>
+  </cs:upBar>
+  <cs:valueAxis>
+    <cs:lnRef idx="0"/>
+    <cs:fillRef idx="0"/>
+    <cs:effectRef idx="0"/>
+    <cs:fontRef idx="minor">
+      <a:schemeClr val="tx1">
+        <a:lumMod val="65000"/>
+        <a:lumOff val="35000"/>
+      </a:schemeClr>
+    </cs:fontRef>
+    <cs:defRPr sz="900" kern="1200"/>
+  </cs:valueAxis>
+  <cs:wall>
+    <cs:lnRef idx="0"/>
+    <cs:fillRef idx="0"/>
+    <cs:effectRef idx="0"/>
+    <cs:fontRef idx="minor">
+      <a:schemeClr val="tx1"/>
+    </cs:fontRef>
+    <cs:spPr>
+      <a:noFill/>
+      <a:ln>
+        <a:noFill/>
+      </a:ln>
+    </cs:spPr>
+  </cs:wall>
+</cs:chartStyle>
 </file>
 
 <file path=word/theme/theme1.xml><?xml version="1.0" encoding="utf-8"?>
@@ -2826,7 +6662,7 @@
 </file>
 
 <file path=customXml/itemProps1.xml><?xml version="1.0" encoding="utf-8"?>
-<ds:datastoreItem xmlns:ds="http://schemas.openxmlformats.org/officeDocument/2006/customXml" ds:itemID="{D98B445A-4AEC-4FF7-90A2-9D80427E62FC}">
+<ds:datastoreItem xmlns:ds="http://schemas.openxmlformats.org/officeDocument/2006/customXml" ds:itemID="{9DF49BF2-B981-4495-AA24-945247F2E3C6}">
   <ds:schemaRefs>
     <ds:schemaRef ds:uri="http://schemas.openxmlformats.org/officeDocument/2006/bibliography"/>
   </ds:schemaRefs>

</xml_diff>